<commit_message>
Atualização dos Documentos Organizacionais
</commit_message>
<xml_diff>
--- a/Documentos Organizacional/ATA TEMPLATE.docx
+++ b/Documentos Organizacional/ATA TEMPLATE.docx
@@ -1,26 +1,21 @@
 
 <file path=word/document.xml><?xml version="1.0" encoding="utf-8"?>
-<w:document xmlns:wpc="http://schemas.microsoft.com/office/word/2010/wordprocessingCanvas" xmlns:cx="http://schemas.microsoft.com/office/drawing/2014/chartex" xmlns:cx1="http://schemas.microsoft.com/office/drawing/2015/9/8/chartex" xmlns:cx2="http://schemas.microsoft.com/office/drawing/2015/10/21/chartex" xmlns:cx3="http://schemas.microsoft.com/office/drawing/2016/5/9/chartex" xmlns:cx4="http://schemas.microsoft.com/office/drawing/2016/5/10/chartex" xmlns:cx5="http://schemas.microsoft.com/office/drawing/2016/5/11/chartex" xmlns:cx6="http://schemas.microsoft.com/office/drawing/2016/5/12/chartex" xmlns:cx7="http://schemas.microsoft.com/office/drawing/2016/5/13/chartex" xmlns:cx8="http://schemas.microsoft.com/office/drawing/2016/5/14/chartex" xmlns:mc="http://schemas.openxmlformats.org/markup-compatibility/2006" xmlns:aink="http://schemas.microsoft.com/office/drawing/2016/ink" xmlns:am3d="http://schemas.microsoft.com/office/drawing/2017/model3d" xmlns:o="urn:schemas-microsoft-com:office:office" xmlns:oel="http://schemas.microsoft.com/office/2019/extlst" xmlns:r="http://schemas.openxmlformats.org/officeDocument/2006/relationships" xmlns:m="http://schemas.openxmlformats.org/officeDocument/2006/math" xmlns:v="urn:schemas-microsoft-com:vml" xmlns:wp14="http://schemas.microsoft.com/office/word/2010/wordprocessingDrawing" xmlns:wp="http://schemas.openxmlformats.org/drawingml/2006/wordprocessingDrawing" xmlns:w10="urn:schemas-microsoft-com:office:word" xmlns:w="http://schemas.openxmlformats.org/wordprocessingml/2006/main" xmlns:w14="http://schemas.microsoft.com/office/word/2010/wordml" xmlns:w15="http://schemas.microsoft.com/office/word/2012/wordml" xmlns:w16cex="http://schemas.microsoft.com/office/word/2018/wordml/cex" xmlns:w16cid="http://schemas.microsoft.com/office/word/2016/wordml/cid" xmlns:w16="http://schemas.microsoft.com/office/word/2018/wordml" xmlns:w16sdtdh="http://schemas.microsoft.com/office/word/2020/wordml/sdtdatahash" xmlns:w16se="http://schemas.microsoft.com/office/word/2015/wordml/symex" xmlns:wpg="http://schemas.microsoft.com/office/word/2010/wordprocessingGroup" xmlns:wpi="http://schemas.microsoft.com/office/word/2010/wordprocessingInk" xmlns:wne="http://schemas.microsoft.com/office/word/2006/wordml" xmlns:wps="http://schemas.microsoft.com/office/word/2010/wordprocessingShape" mc:Ignorable="w14 w15 w16se w16cid w16 w16cex w16sdtdh wp14">
+<w:document xmlns:wpc="http://schemas.microsoft.com/office/word/2010/wordprocessingCanvas" xmlns:cx="http://schemas.microsoft.com/office/drawing/2014/chartex" xmlns:cx1="http://schemas.microsoft.com/office/drawing/2015/9/8/chartex" xmlns:cx2="http://schemas.microsoft.com/office/drawing/2015/10/21/chartex" xmlns:cx3="http://schemas.microsoft.com/office/drawing/2016/5/9/chartex" xmlns:cx4="http://schemas.microsoft.com/office/drawing/2016/5/10/chartex" xmlns:cx5="http://schemas.microsoft.com/office/drawing/2016/5/11/chartex" xmlns:cx6="http://schemas.microsoft.com/office/drawing/2016/5/12/chartex" xmlns:cx7="http://schemas.microsoft.com/office/drawing/2016/5/13/chartex" xmlns:cx8="http://schemas.microsoft.com/office/drawing/2016/5/14/chartex" xmlns:mc="http://schemas.openxmlformats.org/markup-compatibility/2006" xmlns:aink="http://schemas.microsoft.com/office/drawing/2016/ink" xmlns:am3d="http://schemas.microsoft.com/office/drawing/2017/model3d" xmlns:o="urn:schemas-microsoft-com:office:office" xmlns:oel="http://schemas.microsoft.com/office/2019/extlst" xmlns:r="http://schemas.openxmlformats.org/officeDocument/2006/relationships" xmlns:m="http://schemas.openxmlformats.org/officeDocument/2006/math" xmlns:v="urn:schemas-microsoft-com:vml" xmlns:wp14="http://schemas.microsoft.com/office/word/2010/wordprocessingDrawing" xmlns:wp="http://schemas.openxmlformats.org/drawingml/2006/wordprocessingDrawing" xmlns:w10="urn:schemas-microsoft-com:office:word" xmlns:w="http://schemas.openxmlformats.org/wordprocessingml/2006/main" xmlns:w14="http://schemas.microsoft.com/office/word/2010/wordml" xmlns:w15="http://schemas.microsoft.com/office/word/2012/wordml" xmlns:w16cex="http://schemas.microsoft.com/office/word/2018/wordml/cex" xmlns:w16cid="http://schemas.microsoft.com/office/word/2016/wordml/cid" xmlns:w16="http://schemas.microsoft.com/office/word/2018/wordml" xmlns:w16du="http://schemas.microsoft.com/office/word/2023/wordml/word16du" xmlns:w16sdtdh="http://schemas.microsoft.com/office/word/2020/wordml/sdtdatahash" xmlns:w16se="http://schemas.microsoft.com/office/word/2015/wordml/symex" xmlns:wpg="http://schemas.microsoft.com/office/word/2010/wordprocessingGroup" xmlns:wpi="http://schemas.microsoft.com/office/word/2010/wordprocessingInk" xmlns:wne="http://schemas.microsoft.com/office/word/2006/wordml" xmlns:wps="http://schemas.microsoft.com/office/word/2010/wordprocessingShape" mc:Ignorable="w14 w15 w16se w16cid w16 w16cex w16sdtdh w16du wp14">
   <w:body>
     <w:p>
       <w:pPr>
-        <w:pStyle w:val="Normal"/>
-        <w:suppressLineNumbers w:val="0"/>
-        <w:bidi w:val="0"/>
-        <w:spacing w:before="0" w:beforeAutospacing="off" w:after="160" w:afterAutospacing="off" w:line="278" w:lineRule="auto"/>
-        <w:ind w:left="0" w:right="0"/>
         <w:jc w:val="center"/>
         <w:rPr>
-          <w:b w:val="1"/>
-          <w:bCs w:val="1"/>
+          <w:b/>
+          <w:bCs/>
           <w:sz w:val="28"/>
           <w:szCs w:val="28"/>
         </w:rPr>
       </w:pPr>
       <w:r>
         <w:rPr>
-          <w:b w:val="1"/>
-          <w:bCs w:val="1"/>
+          <w:b/>
+          <w:bCs/>
           <w:sz w:val="28"/>
           <w:szCs w:val="28"/>
         </w:rPr>
@@ -28,8 +23,8 @@
       </w:r>
       <w:r>
         <w:rPr>
-          <w:b w:val="1"/>
-          <w:bCs w:val="1"/>
+          <w:b/>
+          <w:bCs/>
           <w:sz w:val="28"/>
           <w:szCs w:val="28"/>
         </w:rPr>
@@ -37,20 +32,20 @@
       </w:r>
       <w:r>
         <w:rPr>
-          <w:b w:val="1"/>
-          <w:bCs w:val="1"/>
+          <w:b/>
+          <w:bCs/>
           <w:sz w:val="28"/>
           <w:szCs w:val="28"/>
         </w:rPr>
         <w:t xml:space="preserve"> GRUPO 1</w:t>
       </w:r>
     </w:p>
-    <w:p w14:noSpellErr="1">
+    <w:p>
       <w:pPr>
         <w:jc w:val="center"/>
         <w:rPr>
-          <w:b w:val="1"/>
-          <w:bCs w:val="1"/>
+          <w:b/>
+          <w:bCs/>
           <w:sz w:val="28"/>
           <w:szCs w:val="28"/>
         </w:rPr>
@@ -58,102 +53,219 @@
     </w:p>
     <w:p>
       <w:r>
-        <w:rPr/>
         <w:t>Data:</w:t>
       </w:r>
       <w:r>
-        <w:rPr/>
         <w:t xml:space="preserve"> </w:t>
+      </w:r>
+      <w:r>
+        <w:t>08/04/2024</w:t>
       </w:r>
     </w:p>
     <w:p>
       <w:r>
-        <w:rPr/>
         <w:t>Local:</w:t>
       </w:r>
       <w:r>
-        <w:rPr/>
         <w:t xml:space="preserve"> </w:t>
+      </w:r>
+      <w:r>
+        <w:t>Biblioteca</w:t>
       </w:r>
     </w:p>
     <w:p>
       <w:r>
-        <w:rPr/>
         <w:t>Hora de Início:</w:t>
       </w:r>
       <w:r>
-        <w:rPr/>
         <w:t xml:space="preserve"> </w:t>
+      </w:r>
+      <w:r>
+        <w:rPr>
+          <w:rFonts w:ascii="Arial" w:hAnsi="Arial" w:cs="Arial"/>
+          <w:color w:val="000000"/>
+        </w:rPr>
+        <w:t>09:00</w:t>
       </w:r>
     </w:p>
     <w:p>
       <w:r>
-        <w:rPr/>
         <w:t>Hora de Término</w:t>
       </w:r>
       <w:r>
-        <w:rPr/>
         <w:t xml:space="preserve">: </w:t>
       </w:r>
       <w:r>
-        <w:rPr/>
         <w:t xml:space="preserve"> </w:t>
+      </w:r>
+      <w:r>
+        <w:t>10:20</w:t>
       </w:r>
     </w:p>
     <w:p/>
     <w:p>
       <w:pPr>
-        <w:rPr>
-          <w:u w:val="single"/>
-        </w:rPr>
-      </w:pPr>
-      <w:r>
-        <w:rPr/>
+        <w:pStyle w:val="NormalWeb"/>
+        <w:spacing w:before="725" w:beforeAutospacing="0" w:after="0" w:afterAutospacing="0"/>
+        <w:ind w:left="20"/>
+      </w:pPr>
+      <w:r>
+        <w:rPr>
+          <w:b/>
+          <w:bCs/>
+        </w:rPr>
         <w:t>Presentes:</w:t>
+      </w:r>
+      <w:r>
+        <w:br/>
+      </w:r>
+      <w:r>
+        <w:rPr>
+          <w:rFonts w:ascii="Arial" w:hAnsi="Arial" w:cs="Arial"/>
+          <w:color w:val="000000"/>
+        </w:rPr>
+        <w:t>Cristhian Lauriano;</w:t>
+      </w:r>
+      <w:r>
+        <w:rPr>
+          <w:rFonts w:ascii="Arial" w:hAnsi="Arial" w:cs="Arial"/>
+          <w:color w:val="000000"/>
+        </w:rPr>
+        <w:br/>
+        <w:t xml:space="preserve">Erico Ferrer; </w:t>
+      </w:r>
+      <w:r>
+        <w:rPr>
+          <w:rFonts w:ascii="Arial" w:hAnsi="Arial" w:cs="Arial"/>
+          <w:color w:val="000000"/>
+        </w:rPr>
+        <w:br/>
+        <w:t>Henry Kelvin;</w:t>
+      </w:r>
+      <w:r>
+        <w:rPr>
+          <w:rFonts w:ascii="Arial" w:hAnsi="Arial" w:cs="Arial"/>
+          <w:color w:val="000000"/>
+        </w:rPr>
+        <w:br/>
+        <w:t>Kauê De Oliveira</w:t>
+      </w:r>
+      <w:r>
+        <w:rPr>
+          <w:rFonts w:ascii="Arial" w:hAnsi="Arial" w:cs="Arial"/>
+          <w:color w:val="000000"/>
+        </w:rPr>
+        <w:br/>
+        <w:t>Larissa Oliveira;</w:t>
+      </w:r>
+      <w:r>
+        <w:rPr>
+          <w:rFonts w:ascii="Arial" w:hAnsi="Arial" w:cs="Arial"/>
+          <w:color w:val="000000"/>
+        </w:rPr>
+        <w:br/>
+        <w:t>Samuel Nascimento;</w:t>
+      </w:r>
+      <w:r>
+        <w:rPr>
+          <w:rFonts w:ascii="Arial" w:hAnsi="Arial" w:cs="Arial"/>
+          <w:color w:val="000000"/>
+        </w:rPr>
+        <w:br/>
+        <w:t>Tabata Fernanda.</w:t>
+      </w:r>
+      <w:r>
+        <w:rPr>
+          <w:rFonts w:ascii="Arial" w:hAnsi="Arial" w:cs="Arial"/>
+          <w:color w:val="000000"/>
+        </w:rPr>
+        <w:br/>
       </w:r>
     </w:p>
     <w:p>
       <w:pPr>
-        <w:pStyle w:val="Normal"/>
-        <w:suppressLineNumbers w:val="0"/>
-        <w:bidi w:val="0"/>
-        <w:spacing w:before="0" w:beforeAutospacing="off" w:after="160" w:afterAutospacing="off" w:line="278" w:lineRule="auto"/>
-        <w:ind w:left="0" w:right="0"/>
-        <w:jc w:val="left"/>
-        <w:rPr>
-          <w:b w:val="1"/>
-          <w:bCs w:val="1"/>
-        </w:rPr>
-      </w:pPr>
-      <w:r>
-        <w:rPr>
-          <w:b w:val="0"/>
-          <w:bCs w:val="0"/>
+        <w:rPr>
+          <w:b/>
+          <w:bCs/>
+        </w:rPr>
+      </w:pPr>
+      <w:r>
+        <w:rPr>
+          <w:b/>
+          <w:bCs/>
         </w:rPr>
         <w:t>Ausentes:</w:t>
+      </w:r>
+      <w:r>
+        <w:br/>
+        <w:t>Não houve.</w:t>
       </w:r>
     </w:p>
     <w:p>
       <w:pPr>
-        <w:rPr>
-          <w:b w:val="1"/>
-          <w:bCs w:val="1"/>
-        </w:rPr>
-      </w:pPr>
-      <w:r>
-        <w:rPr>
-          <w:b w:val="1"/>
-          <w:bCs w:val="1"/>
+        <w:pStyle w:val="NormalWeb"/>
+        <w:spacing w:before="231" w:beforeAutospacing="0" w:after="0" w:afterAutospacing="0"/>
+        <w:ind w:left="18"/>
+      </w:pPr>
+      <w:r>
+        <w:rPr>
+          <w:b/>
+          <w:bCs/>
         </w:rPr>
         <w:t>Pauta:</w:t>
+      </w:r>
+      <w:r>
+        <w:rPr>
+          <w:b/>
+          <w:bCs/>
+        </w:rPr>
+        <w:br/>
+      </w:r>
+      <w:r>
+        <w:rPr>
+          <w:rFonts w:ascii="Arial" w:hAnsi="Arial" w:cs="Arial"/>
+          <w:color w:val="000000"/>
+        </w:rPr>
+        <w:t>Apresentação e decisão de novo banco de dados;</w:t>
+      </w:r>
+      <w:r>
+        <w:rPr>
+          <w:rFonts w:ascii="Arial" w:hAnsi="Arial" w:cs="Arial"/>
+          <w:color w:val="000000"/>
+        </w:rPr>
+        <w:br/>
+        <w:t>Mudança de foco do Projeto;</w:t>
+      </w:r>
+      <w:r>
+        <w:rPr>
+          <w:rFonts w:ascii="Arial" w:hAnsi="Arial" w:cs="Arial"/>
+          <w:color w:val="000000"/>
+        </w:rPr>
+        <w:br/>
+        <w:t>Divisão de tarefas;</w:t>
+      </w:r>
+      <w:r>
+        <w:rPr>
+          <w:rFonts w:ascii="Arial" w:hAnsi="Arial" w:cs="Arial"/>
+          <w:color w:val="000000"/>
+        </w:rPr>
+        <w:br/>
+        <w:t>Apresentação e discussão das modificações na documentação;</w:t>
+      </w:r>
+      <w:r>
+        <w:rPr>
+          <w:rFonts w:ascii="Arial" w:hAnsi="Arial" w:cs="Arial"/>
+          <w:color w:val="000000"/>
+        </w:rPr>
+        <w:br/>
+        <w:t>Segmento de Pesquisas.</w:t>
       </w:r>
     </w:p>
     <w:p>
       <w:pPr>
-        <w:pStyle w:val="Normal"/>
-        <w:rPr>
-          <w:b w:val="1"/>
-          <w:bCs w:val="1"/>
+        <w:rPr>
+          <w:b/>
+          <w:bCs/>
         </w:rPr>
       </w:pPr>
     </w:p>
@@ -173,79 +285,93 @@
         <w:t>Desenvolvimento:</w:t>
       </w:r>
     </w:p>
-    <w:p w14:noSpellErr="1">
-      <w:pPr>
-        <w:pStyle w:val="Normal"/>
+    <w:p>
+      <w:pPr>
         <w:jc w:val="both"/>
         <w:rPr>
-          <w:b w:val="1"/>
-          <w:bCs w:val="1"/>
+          <w:b/>
+          <w:bCs/>
         </w:rPr>
       </w:pPr>
     </w:p>
     <w:p>
       <w:pPr>
-        <w:pStyle w:val="Normal"/>
         <w:jc w:val="both"/>
         <w:rPr>
-          <w:b w:val="1"/>
-          <w:bCs w:val="1"/>
-        </w:rPr>
-      </w:pPr>
-      <w:r>
-        <w:rPr>
-          <w:b w:val="1"/>
-          <w:bCs w:val="1"/>
+          <w:b/>
+          <w:bCs/>
+        </w:rPr>
+      </w:pPr>
+      <w:r>
+        <w:rPr>
+          <w:b/>
+          <w:bCs/>
         </w:rPr>
         <w:t>Conclusão sobre a reunião:</w:t>
       </w:r>
     </w:p>
     <w:p>
       <w:pPr>
-        <w:pStyle w:val="Normal"/>
         <w:jc w:val="both"/>
       </w:pPr>
+      <w:r>
+        <w:t xml:space="preserve">Foi concluido que, será necessario fazer um banco de dados juntando os dois novos protótipos, a aprovação pelos integrantes do grupo sobre o novo foco do projeto sendo este apenas: a perda de produtividade, assim retirando o </w:t>
+      </w:r>
+      <w:r>
+        <w:t>absenteísmo</w:t>
+      </w:r>
+      <w:r>
+        <w:t>, foram divididas as tarefas, tendo sua divisão colocada no plano de ação, foram apontados alguns erros e possiveis modificações na documentação e por fim foram definidos</w:t>
+      </w:r>
+      <w:r>
+        <w:t xml:space="preserve"> os segmentos para as pesquisas a serem feitas para a execução das tarefas</w:t>
+      </w:r>
+      <w:r>
+        <w:t>.</w:t>
+      </w:r>
     </w:p>
     <w:p>
       <w:pPr>
-        <w:pStyle w:val="Normal"/>
         <w:jc w:val="both"/>
-        <w:rPr>
-          <w:b w:val="1"/>
-          <w:bCs w:val="1"/>
-        </w:rPr>
-      </w:pPr>
-      <w:r>
-        <w:rPr>
-          <w:b w:val="1"/>
-          <w:bCs w:val="1"/>
-        </w:rPr>
-        <w:t>Plano de Ação:</w:t>
-      </w:r>
+      </w:pPr>
     </w:p>
     <w:p>
       <w:pPr>
-        <w:pStyle w:val="Normal"/>
         <w:jc w:val="both"/>
         <w:rPr>
-          <w:b w:val="1"/>
-          <w:bCs w:val="1"/>
-        </w:rPr>
-      </w:pPr>
+          <w:b/>
+          <w:bCs/>
+        </w:rPr>
+      </w:pPr>
+      <w:r>
+        <w:rPr>
+          <w:b/>
+          <w:bCs/>
+        </w:rPr>
+        <w:t>Plano de Ação:</w:t>
+      </w:r>
     </w:p>
     <w:p>
       <w:pPr>
-        <w:pStyle w:val="Normal"/>
         <w:jc w:val="both"/>
         <w:rPr>
-          <w:b w:val="1"/>
-          <w:bCs w:val="1"/>
-        </w:rPr>
-      </w:pPr>
-      <w:r>
-        <w:rPr>
-          <w:b w:val="1"/>
-          <w:bCs w:val="1"/>
+          <w:b/>
+          <w:bCs/>
+        </w:rPr>
+      </w:pPr>
+    </w:p>
+    <w:p>
+      <w:pPr>
+        <w:jc w:val="both"/>
+        <w:rPr>
+          <w:b/>
+          <w:bCs/>
+        </w:rPr>
+      </w:pPr>
+      <w:r>
+        <w:rPr>
+          <w:b/>
+          <w:bCs/>
         </w:rPr>
         <w:t>Observações:</w:t>
       </w:r>
@@ -262,36 +388,40 @@
         <w:jc w:val="right"/>
       </w:pPr>
       <w:r>
-        <w:rPr/>
         <w:t xml:space="preserve">São Paulo, </w:t>
       </w:r>
       <w:r>
         <w:rPr>
-          <w:b w:val="1"/>
-          <w:bCs w:val="1"/>
-        </w:rPr>
-        <w:t xml:space="preserve">DIA </w:t>
-      </w:r>
-      <w:r>
-        <w:rPr/>
+          <w:b/>
+          <w:bCs/>
+        </w:rPr>
+        <w:t>08</w:t>
+      </w:r>
+      <w:r>
+        <w:rPr>
+          <w:b/>
+          <w:bCs/>
+        </w:rPr>
+        <w:t xml:space="preserve"> </w:t>
+      </w:r>
+      <w:r>
         <w:t xml:space="preserve">de </w:t>
       </w:r>
       <w:r>
         <w:rPr>
-          <w:b w:val="1"/>
-          <w:bCs w:val="1"/>
-        </w:rPr>
-        <w:t>MÊS</w:t>
-      </w:r>
-      <w:r>
-        <w:rPr>
-          <w:b w:val="1"/>
-          <w:bCs w:val="1"/>
+          <w:b/>
+          <w:bCs/>
+        </w:rPr>
+        <w:t>04</w:t>
+      </w:r>
+      <w:r>
+        <w:rPr>
+          <w:b/>
+          <w:bCs/>
         </w:rPr>
         <w:t xml:space="preserve"> </w:t>
       </w:r>
       <w:r>
-        <w:rPr/>
         <w:t>de 2024</w:t>
       </w:r>
     </w:p>
@@ -305,8 +435,10 @@
         <w:jc w:val="right"/>
       </w:pPr>
       <w:r>
-        <w:rPr/>
-        <w:t>NOME DO PROTUDOR DA ATA.</w:t>
+        <w:t>Cristhian Lauriano Rocha Marqueze</w:t>
+      </w:r>
+      <w:r>
+        <w:t>.</w:t>
       </w:r>
     </w:p>
     <w:p>
@@ -321,7 +453,7 @@
     <w:p/>
     <w:p/>
     <w:sectPr>
-      <w:pgSz w:w="11906" w:h="16838" w:orient="portrait"/>
+      <w:pgSz w:w="11906" w:h="16838"/>
       <w:pgMar w:top="1417" w:right="1701" w:bottom="1417" w:left="1701" w:header="708" w:footer="708" w:gutter="0"/>
       <w:cols w:space="708"/>
       <w:docGrid w:linePitch="360"/>
@@ -331,7 +463,7 @@
 </file>
 
 <file path=word/numbering.xml><?xml version="1.0" encoding="utf-8"?>
-<w:numbering xmlns:wpc="http://schemas.microsoft.com/office/word/2010/wordprocessingCanvas" xmlns:cx="http://schemas.microsoft.com/office/drawing/2014/chartex" xmlns:cx1="http://schemas.microsoft.com/office/drawing/2015/9/8/chartex" xmlns:cx2="http://schemas.microsoft.com/office/drawing/2015/10/21/chartex" xmlns:cx3="http://schemas.microsoft.com/office/drawing/2016/5/9/chartex" xmlns:cx4="http://schemas.microsoft.com/office/drawing/2016/5/10/chartex" xmlns:cx5="http://schemas.microsoft.com/office/drawing/2016/5/11/chartex" xmlns:cx6="http://schemas.microsoft.com/office/drawing/2016/5/12/chartex" xmlns:cx7="http://schemas.microsoft.com/office/drawing/2016/5/13/chartex" xmlns:cx8="http://schemas.microsoft.com/office/drawing/2016/5/14/chartex" xmlns:mc="http://schemas.openxmlformats.org/markup-compatibility/2006" xmlns:aink="http://schemas.microsoft.com/office/drawing/2016/ink" xmlns:am3d="http://schemas.microsoft.com/office/drawing/2017/model3d" xmlns:o="urn:schemas-microsoft-com:office:office" xmlns:oel="http://schemas.microsoft.com/office/2019/extlst" xmlns:r="http://schemas.openxmlformats.org/officeDocument/2006/relationships" xmlns:m="http://schemas.openxmlformats.org/officeDocument/2006/math" xmlns:v="urn:schemas-microsoft-com:vml" xmlns:wp14="http://schemas.microsoft.com/office/word/2010/wordprocessingDrawing" xmlns:wp="http://schemas.openxmlformats.org/drawingml/2006/wordprocessingDrawing" xmlns:w10="urn:schemas-microsoft-com:office:word" xmlns:w="http://schemas.openxmlformats.org/wordprocessingml/2006/main" xmlns:w14="http://schemas.microsoft.com/office/word/2010/wordml" xmlns:w15="http://schemas.microsoft.com/office/word/2012/wordml" xmlns:w16cex="http://schemas.microsoft.com/office/word/2018/wordml/cex" xmlns:w16cid="http://schemas.microsoft.com/office/word/2016/wordml/cid" xmlns:w16="http://schemas.microsoft.com/office/word/2018/wordml" xmlns:w16sdtdh="http://schemas.microsoft.com/office/word/2020/wordml/sdtdatahash" xmlns:w16se="http://schemas.microsoft.com/office/word/2015/wordml/symex" xmlns:wpg="http://schemas.microsoft.com/office/word/2010/wordprocessingGroup" xmlns:wpi="http://schemas.microsoft.com/office/word/2010/wordprocessingInk" xmlns:wne="http://schemas.microsoft.com/office/word/2006/wordml" xmlns:wps="http://schemas.microsoft.com/office/word/2010/wordprocessingShape" mc:Ignorable="w14 w15 w16se w16cid w16 w16cex w16sdtdh wp14">
+<w:numbering xmlns:wpc="http://schemas.microsoft.com/office/word/2010/wordprocessingCanvas" xmlns:cx="http://schemas.microsoft.com/office/drawing/2014/chartex" xmlns:cx1="http://schemas.microsoft.com/office/drawing/2015/9/8/chartex" xmlns:cx2="http://schemas.microsoft.com/office/drawing/2015/10/21/chartex" xmlns:cx3="http://schemas.microsoft.com/office/drawing/2016/5/9/chartex" xmlns:cx4="http://schemas.microsoft.com/office/drawing/2016/5/10/chartex" xmlns:cx5="http://schemas.microsoft.com/office/drawing/2016/5/11/chartex" xmlns:cx6="http://schemas.microsoft.com/office/drawing/2016/5/12/chartex" xmlns:cx7="http://schemas.microsoft.com/office/drawing/2016/5/13/chartex" xmlns:cx8="http://schemas.microsoft.com/office/drawing/2016/5/14/chartex" xmlns:mc="http://schemas.openxmlformats.org/markup-compatibility/2006" xmlns:aink="http://schemas.microsoft.com/office/drawing/2016/ink" xmlns:am3d="http://schemas.microsoft.com/office/drawing/2017/model3d" xmlns:o="urn:schemas-microsoft-com:office:office" xmlns:oel="http://schemas.microsoft.com/office/2019/extlst" xmlns:r="http://schemas.openxmlformats.org/officeDocument/2006/relationships" xmlns:m="http://schemas.openxmlformats.org/officeDocument/2006/math" xmlns:v="urn:schemas-microsoft-com:vml" xmlns:wp14="http://schemas.microsoft.com/office/word/2010/wordprocessingDrawing" xmlns:wp="http://schemas.openxmlformats.org/drawingml/2006/wordprocessingDrawing" xmlns:w10="urn:schemas-microsoft-com:office:word" xmlns:w="http://schemas.openxmlformats.org/wordprocessingml/2006/main" xmlns:w14="http://schemas.microsoft.com/office/word/2010/wordml" xmlns:w15="http://schemas.microsoft.com/office/word/2012/wordml" xmlns:w16cex="http://schemas.microsoft.com/office/word/2018/wordml/cex" xmlns:w16cid="http://schemas.microsoft.com/office/word/2016/wordml/cid" xmlns:w16="http://schemas.microsoft.com/office/word/2018/wordml" xmlns:w16du="http://schemas.microsoft.com/office/word/2023/wordml/word16du" xmlns:w16sdtdh="http://schemas.microsoft.com/office/word/2020/wordml/sdtdatahash" xmlns:w16se="http://schemas.microsoft.com/office/word/2015/wordml/symex" xmlns:wpg="http://schemas.microsoft.com/office/word/2010/wordprocessingGroup" xmlns:wpi="http://schemas.microsoft.com/office/word/2010/wordprocessingInk" xmlns:wne="http://schemas.microsoft.com/office/word/2006/wordml" xmlns:wps="http://schemas.microsoft.com/office/word/2010/wordprocessingShape" mc:Ignorable="w14 w15 w16se w16cid w16 w16cex w16sdtdh w16du wp14">
   <w:abstractNum w:abstractNumId="0" w15:restartNumberingAfterBreak="0">
     <w:nsid w:val="02147854"/>
     <w:multiLevelType w:val="hybridMultilevel"/>
@@ -345,7 +477,7 @@
         <w:ind w:left="643" w:hanging="360"/>
       </w:pPr>
       <w:rPr>
-        <w:rFonts w:hint="default" w:ascii="Symbol" w:hAnsi="Symbol"/>
+        <w:rFonts w:ascii="Symbol" w:hAnsi="Symbol" w:hint="default"/>
       </w:rPr>
     </w:lvl>
     <w:lvl w:ilvl="1" w:tplc="04160003" w:tentative="1">
@@ -357,7 +489,7 @@
         <w:ind w:left="1363" w:hanging="360"/>
       </w:pPr>
       <w:rPr>
-        <w:rFonts w:hint="default" w:ascii="Courier New" w:hAnsi="Courier New" w:cs="Courier New"/>
+        <w:rFonts w:ascii="Courier New" w:hAnsi="Courier New" w:cs="Courier New" w:hint="default"/>
       </w:rPr>
     </w:lvl>
     <w:lvl w:ilvl="2" w:tplc="04160005" w:tentative="1">
@@ -369,7 +501,7 @@
         <w:ind w:left="2083" w:hanging="360"/>
       </w:pPr>
       <w:rPr>
-        <w:rFonts w:hint="default" w:ascii="Wingdings" w:hAnsi="Wingdings"/>
+        <w:rFonts w:ascii="Wingdings" w:hAnsi="Wingdings" w:hint="default"/>
       </w:rPr>
     </w:lvl>
     <w:lvl w:ilvl="3" w:tplc="04160001" w:tentative="1">
@@ -381,7 +513,7 @@
         <w:ind w:left="2803" w:hanging="360"/>
       </w:pPr>
       <w:rPr>
-        <w:rFonts w:hint="default" w:ascii="Symbol" w:hAnsi="Symbol"/>
+        <w:rFonts w:ascii="Symbol" w:hAnsi="Symbol" w:hint="default"/>
       </w:rPr>
     </w:lvl>
     <w:lvl w:ilvl="4" w:tplc="04160003" w:tentative="1">
@@ -393,7 +525,7 @@
         <w:ind w:left="3523" w:hanging="360"/>
       </w:pPr>
       <w:rPr>
-        <w:rFonts w:hint="default" w:ascii="Courier New" w:hAnsi="Courier New" w:cs="Courier New"/>
+        <w:rFonts w:ascii="Courier New" w:hAnsi="Courier New" w:cs="Courier New" w:hint="default"/>
       </w:rPr>
     </w:lvl>
     <w:lvl w:ilvl="5" w:tplc="04160005" w:tentative="1">
@@ -405,7 +537,7 @@
         <w:ind w:left="4243" w:hanging="360"/>
       </w:pPr>
       <w:rPr>
-        <w:rFonts w:hint="default" w:ascii="Wingdings" w:hAnsi="Wingdings"/>
+        <w:rFonts w:ascii="Wingdings" w:hAnsi="Wingdings" w:hint="default"/>
       </w:rPr>
     </w:lvl>
     <w:lvl w:ilvl="6" w:tplc="04160001" w:tentative="1">
@@ -417,7 +549,7 @@
         <w:ind w:left="4963" w:hanging="360"/>
       </w:pPr>
       <w:rPr>
-        <w:rFonts w:hint="default" w:ascii="Symbol" w:hAnsi="Symbol"/>
+        <w:rFonts w:ascii="Symbol" w:hAnsi="Symbol" w:hint="default"/>
       </w:rPr>
     </w:lvl>
     <w:lvl w:ilvl="7" w:tplc="04160003" w:tentative="1">
@@ -429,7 +561,7 @@
         <w:ind w:left="5683" w:hanging="360"/>
       </w:pPr>
       <w:rPr>
-        <w:rFonts w:hint="default" w:ascii="Courier New" w:hAnsi="Courier New" w:cs="Courier New"/>
+        <w:rFonts w:ascii="Courier New" w:hAnsi="Courier New" w:cs="Courier New" w:hint="default"/>
       </w:rPr>
     </w:lvl>
     <w:lvl w:ilvl="8" w:tplc="04160005" w:tentative="1">
@@ -441,7 +573,7 @@
         <w:ind w:left="6403" w:hanging="360"/>
       </w:pPr>
       <w:rPr>
-        <w:rFonts w:hint="default" w:ascii="Wingdings" w:hAnsi="Wingdings"/>
+        <w:rFonts w:ascii="Wingdings" w:hAnsi="Wingdings" w:hint="default"/>
       </w:rPr>
     </w:lvl>
   </w:abstractNum>
@@ -458,7 +590,7 @@
         <w:ind w:left="720" w:hanging="360"/>
       </w:pPr>
       <w:rPr>
-        <w:rFonts w:hint="default" w:ascii="Symbol" w:hAnsi="Symbol"/>
+        <w:rFonts w:ascii="Symbol" w:hAnsi="Symbol" w:hint="default"/>
       </w:rPr>
     </w:lvl>
     <w:lvl w:ilvl="1" w:tplc="FFFFFFFF" w:tentative="1">
@@ -547,7 +679,7 @@
         <w:ind w:left="720" w:hanging="360"/>
       </w:pPr>
       <w:rPr>
-        <w:rFonts w:hint="default" w:ascii="Symbol" w:hAnsi="Symbol"/>
+        <w:rFonts w:ascii="Symbol" w:hAnsi="Symbol" w:hint="default"/>
       </w:rPr>
     </w:lvl>
     <w:lvl w:ilvl="1" w:tplc="04160003" w:tentative="1">
@@ -559,7 +691,7 @@
         <w:ind w:left="1440" w:hanging="360"/>
       </w:pPr>
       <w:rPr>
-        <w:rFonts w:hint="default" w:ascii="Courier New" w:hAnsi="Courier New" w:cs="Courier New"/>
+        <w:rFonts w:ascii="Courier New" w:hAnsi="Courier New" w:cs="Courier New" w:hint="default"/>
       </w:rPr>
     </w:lvl>
     <w:lvl w:ilvl="2" w:tplc="04160005" w:tentative="1">
@@ -571,7 +703,7 @@
         <w:ind w:left="2160" w:hanging="360"/>
       </w:pPr>
       <w:rPr>
-        <w:rFonts w:hint="default" w:ascii="Wingdings" w:hAnsi="Wingdings"/>
+        <w:rFonts w:ascii="Wingdings" w:hAnsi="Wingdings" w:hint="default"/>
       </w:rPr>
     </w:lvl>
     <w:lvl w:ilvl="3" w:tplc="04160001" w:tentative="1">
@@ -583,7 +715,7 @@
         <w:ind w:left="2880" w:hanging="360"/>
       </w:pPr>
       <w:rPr>
-        <w:rFonts w:hint="default" w:ascii="Symbol" w:hAnsi="Symbol"/>
+        <w:rFonts w:ascii="Symbol" w:hAnsi="Symbol" w:hint="default"/>
       </w:rPr>
     </w:lvl>
     <w:lvl w:ilvl="4" w:tplc="04160003" w:tentative="1">
@@ -595,7 +727,7 @@
         <w:ind w:left="3600" w:hanging="360"/>
       </w:pPr>
       <w:rPr>
-        <w:rFonts w:hint="default" w:ascii="Courier New" w:hAnsi="Courier New" w:cs="Courier New"/>
+        <w:rFonts w:ascii="Courier New" w:hAnsi="Courier New" w:cs="Courier New" w:hint="default"/>
       </w:rPr>
     </w:lvl>
     <w:lvl w:ilvl="5" w:tplc="04160005" w:tentative="1">
@@ -607,7 +739,7 @@
         <w:ind w:left="4320" w:hanging="360"/>
       </w:pPr>
       <w:rPr>
-        <w:rFonts w:hint="default" w:ascii="Wingdings" w:hAnsi="Wingdings"/>
+        <w:rFonts w:ascii="Wingdings" w:hAnsi="Wingdings" w:hint="default"/>
       </w:rPr>
     </w:lvl>
     <w:lvl w:ilvl="6" w:tplc="04160001" w:tentative="1">
@@ -619,7 +751,7 @@
         <w:ind w:left="5040" w:hanging="360"/>
       </w:pPr>
       <w:rPr>
-        <w:rFonts w:hint="default" w:ascii="Symbol" w:hAnsi="Symbol"/>
+        <w:rFonts w:ascii="Symbol" w:hAnsi="Symbol" w:hint="default"/>
       </w:rPr>
     </w:lvl>
     <w:lvl w:ilvl="7" w:tplc="04160003" w:tentative="1">
@@ -631,7 +763,7 @@
         <w:ind w:left="5760" w:hanging="360"/>
       </w:pPr>
       <w:rPr>
-        <w:rFonts w:hint="default" w:ascii="Courier New" w:hAnsi="Courier New" w:cs="Courier New"/>
+        <w:rFonts w:ascii="Courier New" w:hAnsi="Courier New" w:cs="Courier New" w:hint="default"/>
       </w:rPr>
     </w:lvl>
     <w:lvl w:ilvl="8" w:tplc="04160005" w:tentative="1">
@@ -643,7 +775,7 @@
         <w:ind w:left="6480" w:hanging="360"/>
       </w:pPr>
       <w:rPr>
-        <w:rFonts w:hint="default" w:ascii="Wingdings" w:hAnsi="Wingdings"/>
+        <w:rFonts w:ascii="Wingdings" w:hAnsi="Wingdings" w:hint="default"/>
       </w:rPr>
     </w:lvl>
   </w:abstractNum>
@@ -835,7 +967,7 @@
         <w:ind w:left="720" w:hanging="360"/>
       </w:pPr>
       <w:rPr>
-        <w:rFonts w:hint="default" w:ascii="Symbol" w:hAnsi="Symbol"/>
+        <w:rFonts w:ascii="Symbol" w:hAnsi="Symbol" w:hint="default"/>
       </w:rPr>
     </w:lvl>
     <w:lvl w:ilvl="1" w:tplc="04160003" w:tentative="1">
@@ -847,7 +979,7 @@
         <w:ind w:left="1440" w:hanging="360"/>
       </w:pPr>
       <w:rPr>
-        <w:rFonts w:hint="default" w:ascii="Courier New" w:hAnsi="Courier New" w:cs="Courier New"/>
+        <w:rFonts w:ascii="Courier New" w:hAnsi="Courier New" w:cs="Courier New" w:hint="default"/>
       </w:rPr>
     </w:lvl>
     <w:lvl w:ilvl="2" w:tplc="04160005" w:tentative="1">
@@ -859,7 +991,7 @@
         <w:ind w:left="2160" w:hanging="360"/>
       </w:pPr>
       <w:rPr>
-        <w:rFonts w:hint="default" w:ascii="Wingdings" w:hAnsi="Wingdings"/>
+        <w:rFonts w:ascii="Wingdings" w:hAnsi="Wingdings" w:hint="default"/>
       </w:rPr>
     </w:lvl>
     <w:lvl w:ilvl="3" w:tplc="04160001" w:tentative="1">
@@ -871,7 +1003,7 @@
         <w:ind w:left="2880" w:hanging="360"/>
       </w:pPr>
       <w:rPr>
-        <w:rFonts w:hint="default" w:ascii="Symbol" w:hAnsi="Symbol"/>
+        <w:rFonts w:ascii="Symbol" w:hAnsi="Symbol" w:hint="default"/>
       </w:rPr>
     </w:lvl>
     <w:lvl w:ilvl="4" w:tplc="04160003" w:tentative="1">
@@ -883,7 +1015,7 @@
         <w:ind w:left="3600" w:hanging="360"/>
       </w:pPr>
       <w:rPr>
-        <w:rFonts w:hint="default" w:ascii="Courier New" w:hAnsi="Courier New" w:cs="Courier New"/>
+        <w:rFonts w:ascii="Courier New" w:hAnsi="Courier New" w:cs="Courier New" w:hint="default"/>
       </w:rPr>
     </w:lvl>
     <w:lvl w:ilvl="5" w:tplc="04160005" w:tentative="1">
@@ -895,7 +1027,7 @@
         <w:ind w:left="4320" w:hanging="360"/>
       </w:pPr>
       <w:rPr>
-        <w:rFonts w:hint="default" w:ascii="Wingdings" w:hAnsi="Wingdings"/>
+        <w:rFonts w:ascii="Wingdings" w:hAnsi="Wingdings" w:hint="default"/>
       </w:rPr>
     </w:lvl>
     <w:lvl w:ilvl="6" w:tplc="04160001" w:tentative="1">
@@ -907,7 +1039,7 @@
         <w:ind w:left="5040" w:hanging="360"/>
       </w:pPr>
       <w:rPr>
-        <w:rFonts w:hint="default" w:ascii="Symbol" w:hAnsi="Symbol"/>
+        <w:rFonts w:ascii="Symbol" w:hAnsi="Symbol" w:hint="default"/>
       </w:rPr>
     </w:lvl>
     <w:lvl w:ilvl="7" w:tplc="04160003" w:tentative="1">
@@ -919,7 +1051,7 @@
         <w:ind w:left="5760" w:hanging="360"/>
       </w:pPr>
       <w:rPr>
-        <w:rFonts w:hint="default" w:ascii="Courier New" w:hAnsi="Courier New" w:cs="Courier New"/>
+        <w:rFonts w:ascii="Courier New" w:hAnsi="Courier New" w:cs="Courier New" w:hint="default"/>
       </w:rPr>
     </w:lvl>
     <w:lvl w:ilvl="8" w:tplc="04160005" w:tentative="1">
@@ -931,7 +1063,7 @@
         <w:ind w:left="6480" w:hanging="360"/>
       </w:pPr>
       <w:rPr>
-        <w:rFonts w:hint="default" w:ascii="Wingdings" w:hAnsi="Wingdings"/>
+        <w:rFonts w:ascii="Wingdings" w:hAnsi="Wingdings" w:hint="default"/>
       </w:rPr>
     </w:lvl>
   </w:abstractNum>
@@ -948,7 +1080,7 @@
         <w:ind w:left="720" w:hanging="360"/>
       </w:pPr>
       <w:rPr>
-        <w:rFonts w:hint="default" w:ascii="Symbol" w:hAnsi="Symbol"/>
+        <w:rFonts w:ascii="Symbol" w:hAnsi="Symbol" w:hint="default"/>
       </w:rPr>
     </w:lvl>
     <w:lvl w:ilvl="1" w:tplc="04160003" w:tentative="1">
@@ -960,7 +1092,7 @@
         <w:ind w:left="1440" w:hanging="360"/>
       </w:pPr>
       <w:rPr>
-        <w:rFonts w:hint="default" w:ascii="Courier New" w:hAnsi="Courier New" w:cs="Courier New"/>
+        <w:rFonts w:ascii="Courier New" w:hAnsi="Courier New" w:cs="Courier New" w:hint="default"/>
       </w:rPr>
     </w:lvl>
     <w:lvl w:ilvl="2" w:tplc="04160005" w:tentative="1">
@@ -972,7 +1104,7 @@
         <w:ind w:left="2160" w:hanging="360"/>
       </w:pPr>
       <w:rPr>
-        <w:rFonts w:hint="default" w:ascii="Wingdings" w:hAnsi="Wingdings"/>
+        <w:rFonts w:ascii="Wingdings" w:hAnsi="Wingdings" w:hint="default"/>
       </w:rPr>
     </w:lvl>
     <w:lvl w:ilvl="3" w:tplc="04160001" w:tentative="1">
@@ -984,7 +1116,7 @@
         <w:ind w:left="2880" w:hanging="360"/>
       </w:pPr>
       <w:rPr>
-        <w:rFonts w:hint="default" w:ascii="Symbol" w:hAnsi="Symbol"/>
+        <w:rFonts w:ascii="Symbol" w:hAnsi="Symbol" w:hint="default"/>
       </w:rPr>
     </w:lvl>
     <w:lvl w:ilvl="4" w:tplc="04160003" w:tentative="1">
@@ -996,7 +1128,7 @@
         <w:ind w:left="3600" w:hanging="360"/>
       </w:pPr>
       <w:rPr>
-        <w:rFonts w:hint="default" w:ascii="Courier New" w:hAnsi="Courier New" w:cs="Courier New"/>
+        <w:rFonts w:ascii="Courier New" w:hAnsi="Courier New" w:cs="Courier New" w:hint="default"/>
       </w:rPr>
     </w:lvl>
     <w:lvl w:ilvl="5" w:tplc="04160005" w:tentative="1">
@@ -1008,7 +1140,7 @@
         <w:ind w:left="4320" w:hanging="360"/>
       </w:pPr>
       <w:rPr>
-        <w:rFonts w:hint="default" w:ascii="Wingdings" w:hAnsi="Wingdings"/>
+        <w:rFonts w:ascii="Wingdings" w:hAnsi="Wingdings" w:hint="default"/>
       </w:rPr>
     </w:lvl>
     <w:lvl w:ilvl="6" w:tplc="04160001" w:tentative="1">
@@ -1020,7 +1152,7 @@
         <w:ind w:left="5040" w:hanging="360"/>
       </w:pPr>
       <w:rPr>
-        <w:rFonts w:hint="default" w:ascii="Symbol" w:hAnsi="Symbol"/>
+        <w:rFonts w:ascii="Symbol" w:hAnsi="Symbol" w:hint="default"/>
       </w:rPr>
     </w:lvl>
     <w:lvl w:ilvl="7" w:tplc="04160003" w:tentative="1">
@@ -1032,7 +1164,7 @@
         <w:ind w:left="5760" w:hanging="360"/>
       </w:pPr>
       <w:rPr>
-        <w:rFonts w:hint="default" w:ascii="Courier New" w:hAnsi="Courier New" w:cs="Courier New"/>
+        <w:rFonts w:ascii="Courier New" w:hAnsi="Courier New" w:cs="Courier New" w:hint="default"/>
       </w:rPr>
     </w:lvl>
     <w:lvl w:ilvl="8" w:tplc="04160005" w:tentative="1">
@@ -1044,7 +1176,7 @@
         <w:ind w:left="6480" w:hanging="360"/>
       </w:pPr>
       <w:rPr>
-        <w:rFonts w:hint="default" w:ascii="Wingdings" w:hAnsi="Wingdings"/>
+        <w:rFonts w:ascii="Wingdings" w:hAnsi="Wingdings" w:hint="default"/>
       </w:rPr>
     </w:lvl>
   </w:abstractNum>
@@ -1147,7 +1279,7 @@
         <w:ind w:left="720" w:hanging="360"/>
       </w:pPr>
       <w:rPr>
-        <w:rFonts w:hint="default" w:ascii="Symbol" w:hAnsi="Symbol"/>
+        <w:rFonts w:ascii="Symbol" w:hAnsi="Symbol" w:hint="default"/>
       </w:rPr>
     </w:lvl>
     <w:lvl w:ilvl="1" w:tplc="04160003" w:tentative="1">
@@ -1159,7 +1291,7 @@
         <w:ind w:left="1440" w:hanging="360"/>
       </w:pPr>
       <w:rPr>
-        <w:rFonts w:hint="default" w:ascii="Courier New" w:hAnsi="Courier New" w:cs="Courier New"/>
+        <w:rFonts w:ascii="Courier New" w:hAnsi="Courier New" w:cs="Courier New" w:hint="default"/>
       </w:rPr>
     </w:lvl>
     <w:lvl w:ilvl="2" w:tplc="04160005" w:tentative="1">
@@ -1171,7 +1303,7 @@
         <w:ind w:left="2160" w:hanging="360"/>
       </w:pPr>
       <w:rPr>
-        <w:rFonts w:hint="default" w:ascii="Wingdings" w:hAnsi="Wingdings"/>
+        <w:rFonts w:ascii="Wingdings" w:hAnsi="Wingdings" w:hint="default"/>
       </w:rPr>
     </w:lvl>
     <w:lvl w:ilvl="3" w:tplc="04160001" w:tentative="1">
@@ -1183,7 +1315,7 @@
         <w:ind w:left="2880" w:hanging="360"/>
       </w:pPr>
       <w:rPr>
-        <w:rFonts w:hint="default" w:ascii="Symbol" w:hAnsi="Symbol"/>
+        <w:rFonts w:ascii="Symbol" w:hAnsi="Symbol" w:hint="default"/>
       </w:rPr>
     </w:lvl>
     <w:lvl w:ilvl="4" w:tplc="04160003" w:tentative="1">
@@ -1195,7 +1327,7 @@
         <w:ind w:left="3600" w:hanging="360"/>
       </w:pPr>
       <w:rPr>
-        <w:rFonts w:hint="default" w:ascii="Courier New" w:hAnsi="Courier New" w:cs="Courier New"/>
+        <w:rFonts w:ascii="Courier New" w:hAnsi="Courier New" w:cs="Courier New" w:hint="default"/>
       </w:rPr>
     </w:lvl>
     <w:lvl w:ilvl="5" w:tplc="04160005" w:tentative="1">
@@ -1207,7 +1339,7 @@
         <w:ind w:left="4320" w:hanging="360"/>
       </w:pPr>
       <w:rPr>
-        <w:rFonts w:hint="default" w:ascii="Wingdings" w:hAnsi="Wingdings"/>
+        <w:rFonts w:ascii="Wingdings" w:hAnsi="Wingdings" w:hint="default"/>
       </w:rPr>
     </w:lvl>
     <w:lvl w:ilvl="6" w:tplc="04160001" w:tentative="1">
@@ -1219,7 +1351,7 @@
         <w:ind w:left="5040" w:hanging="360"/>
       </w:pPr>
       <w:rPr>
-        <w:rFonts w:hint="default" w:ascii="Symbol" w:hAnsi="Symbol"/>
+        <w:rFonts w:ascii="Symbol" w:hAnsi="Symbol" w:hint="default"/>
       </w:rPr>
     </w:lvl>
     <w:lvl w:ilvl="7" w:tplc="04160003" w:tentative="1">
@@ -1231,7 +1363,7 @@
         <w:ind w:left="5760" w:hanging="360"/>
       </w:pPr>
       <w:rPr>
-        <w:rFonts w:hint="default" w:ascii="Courier New" w:hAnsi="Courier New" w:cs="Courier New"/>
+        <w:rFonts w:ascii="Courier New" w:hAnsi="Courier New" w:cs="Courier New" w:hint="default"/>
       </w:rPr>
     </w:lvl>
     <w:lvl w:ilvl="8" w:tplc="04160005" w:tentative="1">
@@ -1243,7 +1375,7 @@
         <w:ind w:left="6480" w:hanging="360"/>
       </w:pPr>
       <w:rPr>
-        <w:rFonts w:hint="default" w:ascii="Wingdings" w:hAnsi="Wingdings"/>
+        <w:rFonts w:ascii="Wingdings" w:hAnsi="Wingdings" w:hint="default"/>
       </w:rPr>
     </w:lvl>
   </w:abstractNum>
@@ -1349,7 +1481,7 @@
         <w:ind w:left="720" w:hanging="360"/>
       </w:pPr>
       <w:rPr>
-        <w:rFonts w:hint="default" w:ascii="Wingdings" w:hAnsi="Wingdings"/>
+        <w:rFonts w:ascii="Wingdings" w:hAnsi="Wingdings" w:hint="default"/>
       </w:rPr>
     </w:lvl>
     <w:lvl w:ilvl="1" w:tplc="FFFFFFFF" w:tentative="1">
@@ -1361,7 +1493,7 @@
         <w:ind w:left="1440" w:hanging="360"/>
       </w:pPr>
       <w:rPr>
-        <w:rFonts w:hint="default" w:ascii="Courier New" w:hAnsi="Courier New" w:cs="Courier New"/>
+        <w:rFonts w:ascii="Courier New" w:hAnsi="Courier New" w:cs="Courier New" w:hint="default"/>
       </w:rPr>
     </w:lvl>
     <w:lvl w:ilvl="2" w:tplc="FFFFFFFF" w:tentative="1">
@@ -1373,7 +1505,7 @@
         <w:ind w:left="2160" w:hanging="360"/>
       </w:pPr>
       <w:rPr>
-        <w:rFonts w:hint="default" w:ascii="Wingdings" w:hAnsi="Wingdings"/>
+        <w:rFonts w:ascii="Wingdings" w:hAnsi="Wingdings" w:hint="default"/>
       </w:rPr>
     </w:lvl>
     <w:lvl w:ilvl="3" w:tplc="FFFFFFFF" w:tentative="1">
@@ -1385,7 +1517,7 @@
         <w:ind w:left="2880" w:hanging="360"/>
       </w:pPr>
       <w:rPr>
-        <w:rFonts w:hint="default" w:ascii="Symbol" w:hAnsi="Symbol"/>
+        <w:rFonts w:ascii="Symbol" w:hAnsi="Symbol" w:hint="default"/>
       </w:rPr>
     </w:lvl>
     <w:lvl w:ilvl="4" w:tplc="FFFFFFFF" w:tentative="1">
@@ -1397,7 +1529,7 @@
         <w:ind w:left="3600" w:hanging="360"/>
       </w:pPr>
       <w:rPr>
-        <w:rFonts w:hint="default" w:ascii="Courier New" w:hAnsi="Courier New" w:cs="Courier New"/>
+        <w:rFonts w:ascii="Courier New" w:hAnsi="Courier New" w:cs="Courier New" w:hint="default"/>
       </w:rPr>
     </w:lvl>
     <w:lvl w:ilvl="5" w:tplc="FFFFFFFF" w:tentative="1">
@@ -1409,7 +1541,7 @@
         <w:ind w:left="4320" w:hanging="360"/>
       </w:pPr>
       <w:rPr>
-        <w:rFonts w:hint="default" w:ascii="Wingdings" w:hAnsi="Wingdings"/>
+        <w:rFonts w:ascii="Wingdings" w:hAnsi="Wingdings" w:hint="default"/>
       </w:rPr>
     </w:lvl>
     <w:lvl w:ilvl="6" w:tplc="FFFFFFFF" w:tentative="1">
@@ -1421,7 +1553,7 @@
         <w:ind w:left="5040" w:hanging="360"/>
       </w:pPr>
       <w:rPr>
-        <w:rFonts w:hint="default" w:ascii="Symbol" w:hAnsi="Symbol"/>
+        <w:rFonts w:ascii="Symbol" w:hAnsi="Symbol" w:hint="default"/>
       </w:rPr>
     </w:lvl>
     <w:lvl w:ilvl="7" w:tplc="FFFFFFFF" w:tentative="1">
@@ -1433,7 +1565,7 @@
         <w:ind w:left="5760" w:hanging="360"/>
       </w:pPr>
       <w:rPr>
-        <w:rFonts w:hint="default" w:ascii="Courier New" w:hAnsi="Courier New" w:cs="Courier New"/>
+        <w:rFonts w:ascii="Courier New" w:hAnsi="Courier New" w:cs="Courier New" w:hint="default"/>
       </w:rPr>
     </w:lvl>
     <w:lvl w:ilvl="8" w:tplc="FFFFFFFF" w:tentative="1">
@@ -1445,7 +1577,7 @@
         <w:ind w:left="6480" w:hanging="360"/>
       </w:pPr>
       <w:rPr>
-        <w:rFonts w:hint="default" w:ascii="Wingdings" w:hAnsi="Wingdings"/>
+        <w:rFonts w:ascii="Wingdings" w:hAnsi="Wingdings" w:hint="default"/>
       </w:rPr>
     </w:lvl>
   </w:abstractNum>
@@ -1462,7 +1594,7 @@
         <w:ind w:left="720" w:hanging="360"/>
       </w:pPr>
       <w:rPr>
-        <w:rFonts w:hint="default" w:ascii="Symbol" w:hAnsi="Symbol"/>
+        <w:rFonts w:ascii="Symbol" w:hAnsi="Symbol" w:hint="default"/>
       </w:rPr>
     </w:lvl>
     <w:lvl w:ilvl="1" w:tplc="04160003" w:tentative="1">
@@ -1474,7 +1606,7 @@
         <w:ind w:left="1440" w:hanging="360"/>
       </w:pPr>
       <w:rPr>
-        <w:rFonts w:hint="default" w:ascii="Courier New" w:hAnsi="Courier New" w:cs="Courier New"/>
+        <w:rFonts w:ascii="Courier New" w:hAnsi="Courier New" w:cs="Courier New" w:hint="default"/>
       </w:rPr>
     </w:lvl>
     <w:lvl w:ilvl="2" w:tplc="04160005" w:tentative="1">
@@ -1486,7 +1618,7 @@
         <w:ind w:left="2160" w:hanging="360"/>
       </w:pPr>
       <w:rPr>
-        <w:rFonts w:hint="default" w:ascii="Wingdings" w:hAnsi="Wingdings"/>
+        <w:rFonts w:ascii="Wingdings" w:hAnsi="Wingdings" w:hint="default"/>
       </w:rPr>
     </w:lvl>
     <w:lvl w:ilvl="3" w:tplc="04160001" w:tentative="1">
@@ -1498,7 +1630,7 @@
         <w:ind w:left="2880" w:hanging="360"/>
       </w:pPr>
       <w:rPr>
-        <w:rFonts w:hint="default" w:ascii="Symbol" w:hAnsi="Symbol"/>
+        <w:rFonts w:ascii="Symbol" w:hAnsi="Symbol" w:hint="default"/>
       </w:rPr>
     </w:lvl>
     <w:lvl w:ilvl="4" w:tplc="04160003" w:tentative="1">
@@ -1510,7 +1642,7 @@
         <w:ind w:left="3600" w:hanging="360"/>
       </w:pPr>
       <w:rPr>
-        <w:rFonts w:hint="default" w:ascii="Courier New" w:hAnsi="Courier New" w:cs="Courier New"/>
+        <w:rFonts w:ascii="Courier New" w:hAnsi="Courier New" w:cs="Courier New" w:hint="default"/>
       </w:rPr>
     </w:lvl>
     <w:lvl w:ilvl="5" w:tplc="04160005" w:tentative="1">
@@ -1522,7 +1654,7 @@
         <w:ind w:left="4320" w:hanging="360"/>
       </w:pPr>
       <w:rPr>
-        <w:rFonts w:hint="default" w:ascii="Wingdings" w:hAnsi="Wingdings"/>
+        <w:rFonts w:ascii="Wingdings" w:hAnsi="Wingdings" w:hint="default"/>
       </w:rPr>
     </w:lvl>
     <w:lvl w:ilvl="6" w:tplc="04160001" w:tentative="1">
@@ -1534,7 +1666,7 @@
         <w:ind w:left="5040" w:hanging="360"/>
       </w:pPr>
       <w:rPr>
-        <w:rFonts w:hint="default" w:ascii="Symbol" w:hAnsi="Symbol"/>
+        <w:rFonts w:ascii="Symbol" w:hAnsi="Symbol" w:hint="default"/>
       </w:rPr>
     </w:lvl>
     <w:lvl w:ilvl="7" w:tplc="04160003" w:tentative="1">
@@ -1546,7 +1678,7 @@
         <w:ind w:left="5760" w:hanging="360"/>
       </w:pPr>
       <w:rPr>
-        <w:rFonts w:hint="default" w:ascii="Courier New" w:hAnsi="Courier New" w:cs="Courier New"/>
+        <w:rFonts w:ascii="Courier New" w:hAnsi="Courier New" w:cs="Courier New" w:hint="default"/>
       </w:rPr>
     </w:lvl>
     <w:lvl w:ilvl="8" w:tplc="04160005" w:tentative="1">
@@ -1558,7 +1690,7 @@
         <w:ind w:left="6480" w:hanging="360"/>
       </w:pPr>
       <w:rPr>
-        <w:rFonts w:hint="default" w:ascii="Wingdings" w:hAnsi="Wingdings"/>
+        <w:rFonts w:ascii="Wingdings" w:hAnsi="Wingdings" w:hint="default"/>
       </w:rPr>
     </w:lvl>
   </w:abstractNum>
@@ -1575,7 +1707,7 @@
         <w:ind w:left="720" w:hanging="360"/>
       </w:pPr>
       <w:rPr>
-        <w:rFonts w:hint="default" w:ascii="Wingdings" w:hAnsi="Wingdings"/>
+        <w:rFonts w:ascii="Wingdings" w:hAnsi="Wingdings" w:hint="default"/>
       </w:rPr>
     </w:lvl>
     <w:lvl w:ilvl="1" w:tplc="04160003" w:tentative="1">
@@ -1587,7 +1719,7 @@
         <w:ind w:left="1440" w:hanging="360"/>
       </w:pPr>
       <w:rPr>
-        <w:rFonts w:hint="default" w:ascii="Courier New" w:hAnsi="Courier New" w:cs="Courier New"/>
+        <w:rFonts w:ascii="Courier New" w:hAnsi="Courier New" w:cs="Courier New" w:hint="default"/>
       </w:rPr>
     </w:lvl>
     <w:lvl w:ilvl="2" w:tplc="04160005" w:tentative="1">
@@ -1599,7 +1731,7 @@
         <w:ind w:left="2160" w:hanging="360"/>
       </w:pPr>
       <w:rPr>
-        <w:rFonts w:hint="default" w:ascii="Wingdings" w:hAnsi="Wingdings"/>
+        <w:rFonts w:ascii="Wingdings" w:hAnsi="Wingdings" w:hint="default"/>
       </w:rPr>
     </w:lvl>
     <w:lvl w:ilvl="3" w:tplc="04160001" w:tentative="1">
@@ -1611,7 +1743,7 @@
         <w:ind w:left="2880" w:hanging="360"/>
       </w:pPr>
       <w:rPr>
-        <w:rFonts w:hint="default" w:ascii="Symbol" w:hAnsi="Symbol"/>
+        <w:rFonts w:ascii="Symbol" w:hAnsi="Symbol" w:hint="default"/>
       </w:rPr>
     </w:lvl>
     <w:lvl w:ilvl="4" w:tplc="04160003" w:tentative="1">
@@ -1623,7 +1755,7 @@
         <w:ind w:left="3600" w:hanging="360"/>
       </w:pPr>
       <w:rPr>
-        <w:rFonts w:hint="default" w:ascii="Courier New" w:hAnsi="Courier New" w:cs="Courier New"/>
+        <w:rFonts w:ascii="Courier New" w:hAnsi="Courier New" w:cs="Courier New" w:hint="default"/>
       </w:rPr>
     </w:lvl>
     <w:lvl w:ilvl="5" w:tplc="04160005" w:tentative="1">
@@ -1635,7 +1767,7 @@
         <w:ind w:left="4320" w:hanging="360"/>
       </w:pPr>
       <w:rPr>
-        <w:rFonts w:hint="default" w:ascii="Wingdings" w:hAnsi="Wingdings"/>
+        <w:rFonts w:ascii="Wingdings" w:hAnsi="Wingdings" w:hint="default"/>
       </w:rPr>
     </w:lvl>
     <w:lvl w:ilvl="6" w:tplc="04160001" w:tentative="1">
@@ -1647,7 +1779,7 @@
         <w:ind w:left="5040" w:hanging="360"/>
       </w:pPr>
       <w:rPr>
-        <w:rFonts w:hint="default" w:ascii="Symbol" w:hAnsi="Symbol"/>
+        <w:rFonts w:ascii="Symbol" w:hAnsi="Symbol" w:hint="default"/>
       </w:rPr>
     </w:lvl>
     <w:lvl w:ilvl="7" w:tplc="04160003" w:tentative="1">
@@ -1659,7 +1791,7 @@
         <w:ind w:left="5760" w:hanging="360"/>
       </w:pPr>
       <w:rPr>
-        <w:rFonts w:hint="default" w:ascii="Courier New" w:hAnsi="Courier New" w:cs="Courier New"/>
+        <w:rFonts w:ascii="Courier New" w:hAnsi="Courier New" w:cs="Courier New" w:hint="default"/>
       </w:rPr>
     </w:lvl>
     <w:lvl w:ilvl="8" w:tplc="04160005" w:tentative="1">
@@ -1671,7 +1803,7 @@
         <w:ind w:left="6480" w:hanging="360"/>
       </w:pPr>
       <w:rPr>
-        <w:rFonts w:hint="default" w:ascii="Wingdings" w:hAnsi="Wingdings"/>
+        <w:rFonts w:ascii="Wingdings" w:hAnsi="Wingdings" w:hint="default"/>
       </w:rPr>
     </w:lvl>
   </w:abstractNum>
@@ -1688,7 +1820,7 @@
         <w:ind w:left="720" w:hanging="360"/>
       </w:pPr>
       <w:rPr>
-        <w:rFonts w:hint="default" w:ascii="Symbol" w:hAnsi="Symbol"/>
+        <w:rFonts w:ascii="Symbol" w:hAnsi="Symbol" w:hint="default"/>
       </w:rPr>
     </w:lvl>
     <w:lvl w:ilvl="1" w:tplc="04160003" w:tentative="1">
@@ -1700,7 +1832,7 @@
         <w:ind w:left="1440" w:hanging="360"/>
       </w:pPr>
       <w:rPr>
-        <w:rFonts w:hint="default" w:ascii="Courier New" w:hAnsi="Courier New" w:cs="Courier New"/>
+        <w:rFonts w:ascii="Courier New" w:hAnsi="Courier New" w:cs="Courier New" w:hint="default"/>
       </w:rPr>
     </w:lvl>
     <w:lvl w:ilvl="2" w:tplc="04160005" w:tentative="1">
@@ -1712,7 +1844,7 @@
         <w:ind w:left="2160" w:hanging="360"/>
       </w:pPr>
       <w:rPr>
-        <w:rFonts w:hint="default" w:ascii="Wingdings" w:hAnsi="Wingdings"/>
+        <w:rFonts w:ascii="Wingdings" w:hAnsi="Wingdings" w:hint="default"/>
       </w:rPr>
     </w:lvl>
     <w:lvl w:ilvl="3" w:tplc="04160001" w:tentative="1">
@@ -1724,7 +1856,7 @@
         <w:ind w:left="2880" w:hanging="360"/>
       </w:pPr>
       <w:rPr>
-        <w:rFonts w:hint="default" w:ascii="Symbol" w:hAnsi="Symbol"/>
+        <w:rFonts w:ascii="Symbol" w:hAnsi="Symbol" w:hint="default"/>
       </w:rPr>
     </w:lvl>
     <w:lvl w:ilvl="4" w:tplc="04160003" w:tentative="1">
@@ -1736,7 +1868,7 @@
         <w:ind w:left="3600" w:hanging="360"/>
       </w:pPr>
       <w:rPr>
-        <w:rFonts w:hint="default" w:ascii="Courier New" w:hAnsi="Courier New" w:cs="Courier New"/>
+        <w:rFonts w:ascii="Courier New" w:hAnsi="Courier New" w:cs="Courier New" w:hint="default"/>
       </w:rPr>
     </w:lvl>
     <w:lvl w:ilvl="5" w:tplc="04160005" w:tentative="1">
@@ -1748,7 +1880,7 @@
         <w:ind w:left="4320" w:hanging="360"/>
       </w:pPr>
       <w:rPr>
-        <w:rFonts w:hint="default" w:ascii="Wingdings" w:hAnsi="Wingdings"/>
+        <w:rFonts w:ascii="Wingdings" w:hAnsi="Wingdings" w:hint="default"/>
       </w:rPr>
     </w:lvl>
     <w:lvl w:ilvl="6" w:tplc="04160001" w:tentative="1">
@@ -1760,7 +1892,7 @@
         <w:ind w:left="5040" w:hanging="360"/>
       </w:pPr>
       <w:rPr>
-        <w:rFonts w:hint="default" w:ascii="Symbol" w:hAnsi="Symbol"/>
+        <w:rFonts w:ascii="Symbol" w:hAnsi="Symbol" w:hint="default"/>
       </w:rPr>
     </w:lvl>
     <w:lvl w:ilvl="7" w:tplc="04160003" w:tentative="1">
@@ -1772,7 +1904,7 @@
         <w:ind w:left="5760" w:hanging="360"/>
       </w:pPr>
       <w:rPr>
-        <w:rFonts w:hint="default" w:ascii="Courier New" w:hAnsi="Courier New" w:cs="Courier New"/>
+        <w:rFonts w:ascii="Courier New" w:hAnsi="Courier New" w:cs="Courier New" w:hint="default"/>
       </w:rPr>
     </w:lvl>
     <w:lvl w:ilvl="8" w:tplc="04160005" w:tentative="1">
@@ -1784,7 +1916,7 @@
         <w:ind w:left="6480" w:hanging="360"/>
       </w:pPr>
       <w:rPr>
-        <w:rFonts w:hint="default" w:ascii="Wingdings" w:hAnsi="Wingdings"/>
+        <w:rFonts w:ascii="Wingdings" w:hAnsi="Wingdings" w:hint="default"/>
       </w:rPr>
     </w:lvl>
   </w:abstractNum>
@@ -1923,11 +2055,11 @@
 </file>
 
 <file path=word/styles.xml><?xml version="1.0" encoding="utf-8"?>
-<w:styles xmlns:wp14="http://schemas.microsoft.com/office/word/2010/wordprocessingDrawing" xmlns:mc="http://schemas.openxmlformats.org/markup-compatibility/2006" xmlns:r="http://schemas.openxmlformats.org/officeDocument/2006/relationships" xmlns:w="http://schemas.openxmlformats.org/wordprocessingml/2006/main" xmlns:w14="http://schemas.microsoft.com/office/word/2010/wordml" xmlns:w15="http://schemas.microsoft.com/office/word/2012/wordml" xmlns:w16cex="http://schemas.microsoft.com/office/word/2018/wordml/cex" xmlns:w16cid="http://schemas.microsoft.com/office/word/2016/wordml/cid" xmlns:w16="http://schemas.microsoft.com/office/word/2018/wordml" xmlns:w16sdtdh="http://schemas.microsoft.com/office/word/2020/wordml/sdtdatahash" xmlns:w16se="http://schemas.microsoft.com/office/word/2015/wordml/symex" mc:Ignorable="w14 w15 w16se w16cid w16 w16cex w16sdtdh wp14">
+<w:styles xmlns:mc="http://schemas.openxmlformats.org/markup-compatibility/2006" xmlns:r="http://schemas.openxmlformats.org/officeDocument/2006/relationships" xmlns:w="http://schemas.openxmlformats.org/wordprocessingml/2006/main" xmlns:w14="http://schemas.microsoft.com/office/word/2010/wordml" xmlns:w15="http://schemas.microsoft.com/office/word/2012/wordml" xmlns:w16cex="http://schemas.microsoft.com/office/word/2018/wordml/cex" xmlns:w16cid="http://schemas.microsoft.com/office/word/2016/wordml/cid" xmlns:w16="http://schemas.microsoft.com/office/word/2018/wordml" xmlns:w16du="http://schemas.microsoft.com/office/word/2023/wordml/word16du" xmlns:w16sdtdh="http://schemas.microsoft.com/office/word/2020/wordml/sdtdatahash" xmlns:w16se="http://schemas.microsoft.com/office/word/2015/wordml/symex" mc:Ignorable="w14 w15 w16se w16cid w16 w16cex w16sdtdh w16du">
   <w:docDefaults>
     <w:rPrDefault>
       <w:rPr>
-        <w:rFonts w:asciiTheme="minorHAnsi" w:hAnsiTheme="minorHAnsi" w:eastAsiaTheme="minorEastAsia" w:cstheme="minorBidi"/>
+        <w:rFonts w:asciiTheme="minorHAnsi" w:eastAsiaTheme="minorEastAsia" w:hAnsiTheme="minorHAnsi" w:cstheme="minorBidi"/>
         <w:kern w:val="2"/>
         <w:sz w:val="24"/>
         <w:szCs w:val="24"/>
@@ -1944,14 +2076,14 @@
   <w:latentStyles w:defLockedState="0" w:defUIPriority="99" w:defSemiHidden="0" w:defUnhideWhenUsed="0" w:defQFormat="0" w:count="376">
     <w:lsdException w:name="Normal" w:uiPriority="0" w:qFormat="1"/>
     <w:lsdException w:name="heading 1" w:uiPriority="9" w:qFormat="1"/>
-    <w:lsdException w:name="heading 2" w:uiPriority="9" w:semiHidden="1" w:unhideWhenUsed="1" w:qFormat="1"/>
-    <w:lsdException w:name="heading 3" w:uiPriority="9" w:semiHidden="1" w:unhideWhenUsed="1" w:qFormat="1"/>
-    <w:lsdException w:name="heading 4" w:uiPriority="9" w:semiHidden="1" w:unhideWhenUsed="1" w:qFormat="1"/>
-    <w:lsdException w:name="heading 5" w:uiPriority="9" w:semiHidden="1" w:unhideWhenUsed="1" w:qFormat="1"/>
-    <w:lsdException w:name="heading 6" w:uiPriority="9" w:semiHidden="1" w:unhideWhenUsed="1" w:qFormat="1"/>
-    <w:lsdException w:name="heading 7" w:uiPriority="9" w:semiHidden="1" w:unhideWhenUsed="1" w:qFormat="1"/>
-    <w:lsdException w:name="heading 8" w:uiPriority="9" w:semiHidden="1" w:unhideWhenUsed="1" w:qFormat="1"/>
-    <w:lsdException w:name="heading 9" w:uiPriority="9" w:semiHidden="1" w:unhideWhenUsed="1" w:qFormat="1"/>
+    <w:lsdException w:name="heading 2" w:semiHidden="1" w:uiPriority="9" w:unhideWhenUsed="1" w:qFormat="1"/>
+    <w:lsdException w:name="heading 3" w:semiHidden="1" w:uiPriority="9" w:unhideWhenUsed="1" w:qFormat="1"/>
+    <w:lsdException w:name="heading 4" w:semiHidden="1" w:uiPriority="9" w:unhideWhenUsed="1" w:qFormat="1"/>
+    <w:lsdException w:name="heading 5" w:semiHidden="1" w:uiPriority="9" w:unhideWhenUsed="1" w:qFormat="1"/>
+    <w:lsdException w:name="heading 6" w:semiHidden="1" w:uiPriority="9" w:unhideWhenUsed="1" w:qFormat="1"/>
+    <w:lsdException w:name="heading 7" w:semiHidden="1" w:uiPriority="9" w:unhideWhenUsed="1" w:qFormat="1"/>
+    <w:lsdException w:name="heading 8" w:semiHidden="1" w:uiPriority="9" w:unhideWhenUsed="1" w:qFormat="1"/>
+    <w:lsdException w:name="heading 9" w:semiHidden="1" w:uiPriority="9" w:unhideWhenUsed="1" w:qFormat="1"/>
     <w:lsdException w:name="index 1" w:semiHidden="1" w:unhideWhenUsed="1"/>
     <w:lsdException w:name="index 2" w:semiHidden="1" w:unhideWhenUsed="1"/>
     <w:lsdException w:name="index 3" w:semiHidden="1" w:unhideWhenUsed="1"/>
@@ -1961,22 +2093,22 @@
     <w:lsdException w:name="index 7" w:semiHidden="1" w:unhideWhenUsed="1"/>
     <w:lsdException w:name="index 8" w:semiHidden="1" w:unhideWhenUsed="1"/>
     <w:lsdException w:name="index 9" w:semiHidden="1" w:unhideWhenUsed="1"/>
-    <w:lsdException w:name="toc 1" w:uiPriority="39" w:semiHidden="1" w:unhideWhenUsed="1"/>
-    <w:lsdException w:name="toc 2" w:uiPriority="39" w:semiHidden="1" w:unhideWhenUsed="1"/>
-    <w:lsdException w:name="toc 3" w:uiPriority="39" w:semiHidden="1" w:unhideWhenUsed="1"/>
-    <w:lsdException w:name="toc 4" w:uiPriority="39" w:semiHidden="1" w:unhideWhenUsed="1"/>
-    <w:lsdException w:name="toc 5" w:uiPriority="39" w:semiHidden="1" w:unhideWhenUsed="1"/>
-    <w:lsdException w:name="toc 6" w:uiPriority="39" w:semiHidden="1" w:unhideWhenUsed="1"/>
-    <w:lsdException w:name="toc 7" w:uiPriority="39" w:semiHidden="1" w:unhideWhenUsed="1"/>
-    <w:lsdException w:name="toc 8" w:uiPriority="39" w:semiHidden="1" w:unhideWhenUsed="1"/>
-    <w:lsdException w:name="toc 9" w:uiPriority="39" w:semiHidden="1" w:unhideWhenUsed="1"/>
+    <w:lsdException w:name="toc 1" w:semiHidden="1" w:uiPriority="39" w:unhideWhenUsed="1"/>
+    <w:lsdException w:name="toc 2" w:semiHidden="1" w:uiPriority="39" w:unhideWhenUsed="1"/>
+    <w:lsdException w:name="toc 3" w:semiHidden="1" w:uiPriority="39" w:unhideWhenUsed="1"/>
+    <w:lsdException w:name="toc 4" w:semiHidden="1" w:uiPriority="39" w:unhideWhenUsed="1"/>
+    <w:lsdException w:name="toc 5" w:semiHidden="1" w:uiPriority="39" w:unhideWhenUsed="1"/>
+    <w:lsdException w:name="toc 6" w:semiHidden="1" w:uiPriority="39" w:unhideWhenUsed="1"/>
+    <w:lsdException w:name="toc 7" w:semiHidden="1" w:uiPriority="39" w:unhideWhenUsed="1"/>
+    <w:lsdException w:name="toc 8" w:semiHidden="1" w:uiPriority="39" w:unhideWhenUsed="1"/>
+    <w:lsdException w:name="toc 9" w:semiHidden="1" w:uiPriority="39" w:unhideWhenUsed="1"/>
     <w:lsdException w:name="Normal Indent" w:semiHidden="1" w:unhideWhenUsed="1"/>
     <w:lsdException w:name="footnote text" w:semiHidden="1" w:unhideWhenUsed="1"/>
     <w:lsdException w:name="annotation text" w:semiHidden="1" w:unhideWhenUsed="1"/>
     <w:lsdException w:name="header" w:semiHidden="1" w:unhideWhenUsed="1"/>
     <w:lsdException w:name="footer" w:semiHidden="1" w:unhideWhenUsed="1"/>
     <w:lsdException w:name="index heading" w:semiHidden="1" w:unhideWhenUsed="1"/>
-    <w:lsdException w:name="caption" w:uiPriority="35" w:semiHidden="1" w:unhideWhenUsed="1" w:qFormat="1"/>
+    <w:lsdException w:name="caption" w:semiHidden="1" w:uiPriority="35" w:unhideWhenUsed="1" w:qFormat="1"/>
     <w:lsdException w:name="table of figures" w:semiHidden="1" w:unhideWhenUsed="1"/>
     <w:lsdException w:name="envelope address" w:semiHidden="1" w:unhideWhenUsed="1"/>
     <w:lsdException w:name="envelope return" w:semiHidden="1" w:unhideWhenUsed="1"/>
@@ -2007,7 +2139,7 @@
     <w:lsdException w:name="Title" w:uiPriority="10" w:qFormat="1"/>
     <w:lsdException w:name="Closing" w:semiHidden="1" w:unhideWhenUsed="1"/>
     <w:lsdException w:name="Signature" w:semiHidden="1" w:unhideWhenUsed="1"/>
-    <w:lsdException w:name="Default Paragraph Font" w:uiPriority="1" w:semiHidden="1" w:unhideWhenUsed="1"/>
+    <w:lsdException w:name="Default Paragraph Font" w:semiHidden="1" w:uiPriority="1" w:unhideWhenUsed="1"/>
     <w:lsdException w:name="Body Text" w:semiHidden="1" w:unhideWhenUsed="1"/>
     <w:lsdException w:name="Body Text Indent" w:semiHidden="1" w:unhideWhenUsed="1"/>
     <w:lsdException w:name="List Continue" w:semiHidden="1" w:unhideWhenUsed="1"/>
@@ -2207,8 +2339,8 @@
     <w:lsdException w:name="Subtle Reference" w:uiPriority="31" w:qFormat="1"/>
     <w:lsdException w:name="Intense Reference" w:uiPriority="32" w:qFormat="1"/>
     <w:lsdException w:name="Book Title" w:uiPriority="33" w:qFormat="1"/>
-    <w:lsdException w:name="Bibliography" w:uiPriority="37" w:semiHidden="1" w:unhideWhenUsed="1"/>
-    <w:lsdException w:name="TOC Heading" w:uiPriority="39" w:semiHidden="1" w:unhideWhenUsed="1" w:qFormat="1"/>
+    <w:lsdException w:name="Bibliography" w:semiHidden="1" w:uiPriority="37" w:unhideWhenUsed="1"/>
+    <w:lsdException w:name="TOC Heading" w:semiHidden="1" w:uiPriority="39" w:unhideWhenUsed="1" w:qFormat="1"/>
     <w:lsdException w:name="Plain Table 1" w:uiPriority="41"/>
     <w:lsdException w:name="Plain Table 2" w:uiPriority="42"/>
     <w:lsdException w:name="Plain Table 3" w:uiPriority="43"/>
@@ -2319,15 +2451,15 @@
     <w:lsdException w:name="Unresolved Mention" w:semiHidden="1" w:unhideWhenUsed="1"/>
     <w:lsdException w:name="Smart Link" w:semiHidden="1" w:unhideWhenUsed="1"/>
   </w:latentStyles>
-  <w:style w:type="paragraph" w:styleId="Normal" w:default="1">
+  <w:style w:type="paragraph" w:default="1" w:styleId="Normal">
     <w:name w:val="Normal"/>
     <w:qFormat/>
   </w:style>
-  <w:style w:type="paragraph" w:styleId="Ttulo1">
+  <w:style w:type="paragraph" w:styleId="Heading1">
     <w:name w:val="heading 1"/>
     <w:basedOn w:val="Normal"/>
     <w:next w:val="Normal"/>
-    <w:link w:val="Ttulo1Char"/>
+    <w:link w:val="Heading1Char"/>
     <w:uiPriority w:val="9"/>
     <w:qFormat/>
     <w:rsid w:val="00334B1A"/>
@@ -2338,17 +2470,17 @@
       <w:outlineLvl w:val="0"/>
     </w:pPr>
     <w:rPr>
-      <w:rFonts w:asciiTheme="majorHAnsi" w:hAnsiTheme="majorHAnsi" w:eastAsiaTheme="majorEastAsia" w:cstheme="majorBidi"/>
+      <w:rFonts w:asciiTheme="majorHAnsi" w:eastAsiaTheme="majorEastAsia" w:hAnsiTheme="majorHAnsi" w:cstheme="majorBidi"/>
       <w:color w:val="0F4761" w:themeColor="accent1" w:themeShade="BF"/>
       <w:sz w:val="40"/>
       <w:szCs w:val="40"/>
     </w:rPr>
   </w:style>
-  <w:style w:type="paragraph" w:styleId="Ttulo2">
+  <w:style w:type="paragraph" w:styleId="Heading2">
     <w:name w:val="heading 2"/>
     <w:basedOn w:val="Normal"/>
     <w:next w:val="Normal"/>
-    <w:link w:val="Ttulo2Char"/>
+    <w:link w:val="Heading2Char"/>
     <w:uiPriority w:val="9"/>
     <w:semiHidden/>
     <w:unhideWhenUsed/>
@@ -2361,17 +2493,17 @@
       <w:outlineLvl w:val="1"/>
     </w:pPr>
     <w:rPr>
-      <w:rFonts w:asciiTheme="majorHAnsi" w:hAnsiTheme="majorHAnsi" w:eastAsiaTheme="majorEastAsia" w:cstheme="majorBidi"/>
+      <w:rFonts w:asciiTheme="majorHAnsi" w:eastAsiaTheme="majorEastAsia" w:hAnsiTheme="majorHAnsi" w:cstheme="majorBidi"/>
       <w:color w:val="0F4761" w:themeColor="accent1" w:themeShade="BF"/>
       <w:sz w:val="32"/>
       <w:szCs w:val="32"/>
     </w:rPr>
   </w:style>
-  <w:style w:type="paragraph" w:styleId="Ttulo3">
+  <w:style w:type="paragraph" w:styleId="Heading3">
     <w:name w:val="heading 3"/>
     <w:basedOn w:val="Normal"/>
     <w:next w:val="Normal"/>
-    <w:link w:val="Ttulo3Char"/>
+    <w:link w:val="Heading3Char"/>
     <w:uiPriority w:val="9"/>
     <w:semiHidden/>
     <w:unhideWhenUsed/>
@@ -2390,11 +2522,11 @@
       <w:szCs w:val="28"/>
     </w:rPr>
   </w:style>
-  <w:style w:type="paragraph" w:styleId="Ttulo4">
+  <w:style w:type="paragraph" w:styleId="Heading4">
     <w:name w:val="heading 4"/>
     <w:basedOn w:val="Normal"/>
     <w:next w:val="Normal"/>
-    <w:link w:val="Ttulo4Char"/>
+    <w:link w:val="Heading4Char"/>
     <w:uiPriority w:val="9"/>
     <w:semiHidden/>
     <w:unhideWhenUsed/>
@@ -2413,11 +2545,11 @@
       <w:color w:val="0F4761" w:themeColor="accent1" w:themeShade="BF"/>
     </w:rPr>
   </w:style>
-  <w:style w:type="paragraph" w:styleId="Ttulo5">
+  <w:style w:type="paragraph" w:styleId="Heading5">
     <w:name w:val="heading 5"/>
     <w:basedOn w:val="Normal"/>
     <w:next w:val="Normal"/>
-    <w:link w:val="Ttulo5Char"/>
+    <w:link w:val="Heading5Char"/>
     <w:uiPriority w:val="9"/>
     <w:semiHidden/>
     <w:unhideWhenUsed/>
@@ -2434,11 +2566,11 @@
       <w:color w:val="0F4761" w:themeColor="accent1" w:themeShade="BF"/>
     </w:rPr>
   </w:style>
-  <w:style w:type="paragraph" w:styleId="Ttulo6">
+  <w:style w:type="paragraph" w:styleId="Heading6">
     <w:name w:val="heading 6"/>
     <w:basedOn w:val="Normal"/>
     <w:next w:val="Normal"/>
-    <w:link w:val="Ttulo6Char"/>
+    <w:link w:val="Heading6Char"/>
     <w:uiPriority w:val="9"/>
     <w:semiHidden/>
     <w:unhideWhenUsed/>
@@ -2457,11 +2589,11 @@
       <w:color w:val="595959" w:themeColor="text1" w:themeTint="A6"/>
     </w:rPr>
   </w:style>
-  <w:style w:type="paragraph" w:styleId="Ttulo7">
+  <w:style w:type="paragraph" w:styleId="Heading7">
     <w:name w:val="heading 7"/>
     <w:basedOn w:val="Normal"/>
     <w:next w:val="Normal"/>
-    <w:link w:val="Ttulo7Char"/>
+    <w:link w:val="Heading7Char"/>
     <w:uiPriority w:val="9"/>
     <w:semiHidden/>
     <w:unhideWhenUsed/>
@@ -2478,11 +2610,11 @@
       <w:color w:val="595959" w:themeColor="text1" w:themeTint="A6"/>
     </w:rPr>
   </w:style>
-  <w:style w:type="paragraph" w:styleId="Ttulo8">
+  <w:style w:type="paragraph" w:styleId="Heading8">
     <w:name w:val="heading 8"/>
     <w:basedOn w:val="Normal"/>
     <w:next w:val="Normal"/>
-    <w:link w:val="Ttulo8Char"/>
+    <w:link w:val="Heading8Char"/>
     <w:uiPriority w:val="9"/>
     <w:semiHidden/>
     <w:unhideWhenUsed/>
@@ -2501,11 +2633,11 @@
       <w:color w:val="272727" w:themeColor="text1" w:themeTint="D8"/>
     </w:rPr>
   </w:style>
-  <w:style w:type="paragraph" w:styleId="Ttulo9">
+  <w:style w:type="paragraph" w:styleId="Heading9">
     <w:name w:val="heading 9"/>
     <w:basedOn w:val="Normal"/>
     <w:next w:val="Normal"/>
-    <w:link w:val="Ttulo9Char"/>
+    <w:link w:val="Heading9Char"/>
     <w:uiPriority w:val="9"/>
     <w:semiHidden/>
     <w:unhideWhenUsed/>
@@ -2522,13 +2654,13 @@
       <w:color w:val="272727" w:themeColor="text1" w:themeTint="D8"/>
     </w:rPr>
   </w:style>
-  <w:style w:type="character" w:styleId="Fontepargpadro" w:default="1">
+  <w:style w:type="character" w:default="1" w:styleId="DefaultParagraphFont">
     <w:name w:val="Default Paragraph Font"/>
     <w:uiPriority w:val="1"/>
     <w:semiHidden/>
     <w:unhideWhenUsed/>
   </w:style>
-  <w:style w:type="table" w:styleId="Tabelanormal" w:default="1">
+  <w:style w:type="table" w:default="1" w:styleId="TableNormal">
     <w:name w:val="Normal Table"/>
     <w:uiPriority w:val="99"/>
     <w:semiHidden/>
@@ -2543,43 +2675,43 @@
       </w:tblCellMar>
     </w:tblPr>
   </w:style>
-  <w:style w:type="numbering" w:styleId="Semlista" w:default="1">
+  <w:style w:type="numbering" w:default="1" w:styleId="NoList">
     <w:name w:val="No List"/>
     <w:uiPriority w:val="99"/>
     <w:semiHidden/>
     <w:unhideWhenUsed/>
   </w:style>
-  <w:style w:type="character" w:styleId="Ttulo1Char" w:customStyle="1">
-    <w:name w:val="Título 1 Char"/>
-    <w:basedOn w:val="Fontepargpadro"/>
-    <w:link w:val="Ttulo1"/>
+  <w:style w:type="character" w:customStyle="1" w:styleId="Heading1Char">
+    <w:name w:val="Heading 1 Char"/>
+    <w:basedOn w:val="DefaultParagraphFont"/>
+    <w:link w:val="Heading1"/>
     <w:uiPriority w:val="9"/>
     <w:rsid w:val="00334B1A"/>
     <w:rPr>
-      <w:rFonts w:asciiTheme="majorHAnsi" w:hAnsiTheme="majorHAnsi" w:eastAsiaTheme="majorEastAsia" w:cstheme="majorBidi"/>
+      <w:rFonts w:asciiTheme="majorHAnsi" w:eastAsiaTheme="majorEastAsia" w:hAnsiTheme="majorHAnsi" w:cstheme="majorBidi"/>
       <w:color w:val="0F4761" w:themeColor="accent1" w:themeShade="BF"/>
       <w:sz w:val="40"/>
       <w:szCs w:val="40"/>
     </w:rPr>
   </w:style>
-  <w:style w:type="character" w:styleId="Ttulo2Char" w:customStyle="1">
-    <w:name w:val="Título 2 Char"/>
-    <w:basedOn w:val="Fontepargpadro"/>
-    <w:link w:val="Ttulo2"/>
+  <w:style w:type="character" w:customStyle="1" w:styleId="Heading2Char">
+    <w:name w:val="Heading 2 Char"/>
+    <w:basedOn w:val="DefaultParagraphFont"/>
+    <w:link w:val="Heading2"/>
     <w:uiPriority w:val="9"/>
     <w:semiHidden/>
     <w:rsid w:val="00334B1A"/>
     <w:rPr>
-      <w:rFonts w:asciiTheme="majorHAnsi" w:hAnsiTheme="majorHAnsi" w:eastAsiaTheme="majorEastAsia" w:cstheme="majorBidi"/>
+      <w:rFonts w:asciiTheme="majorHAnsi" w:eastAsiaTheme="majorEastAsia" w:hAnsiTheme="majorHAnsi" w:cstheme="majorBidi"/>
       <w:color w:val="0F4761" w:themeColor="accent1" w:themeShade="BF"/>
       <w:sz w:val="32"/>
       <w:szCs w:val="32"/>
     </w:rPr>
   </w:style>
-  <w:style w:type="character" w:styleId="Ttulo3Char" w:customStyle="1">
-    <w:name w:val="Título 3 Char"/>
-    <w:basedOn w:val="Fontepargpadro"/>
-    <w:link w:val="Ttulo3"/>
+  <w:style w:type="character" w:customStyle="1" w:styleId="Heading3Char">
+    <w:name w:val="Heading 3 Char"/>
+    <w:basedOn w:val="DefaultParagraphFont"/>
+    <w:link w:val="Heading3"/>
     <w:uiPriority w:val="9"/>
     <w:semiHidden/>
     <w:rsid w:val="00334B1A"/>
@@ -2590,10 +2722,10 @@
       <w:szCs w:val="28"/>
     </w:rPr>
   </w:style>
-  <w:style w:type="character" w:styleId="Ttulo4Char" w:customStyle="1">
-    <w:name w:val="Título 4 Char"/>
-    <w:basedOn w:val="Fontepargpadro"/>
-    <w:link w:val="Ttulo4"/>
+  <w:style w:type="character" w:customStyle="1" w:styleId="Heading4Char">
+    <w:name w:val="Heading 4 Char"/>
+    <w:basedOn w:val="DefaultParagraphFont"/>
+    <w:link w:val="Heading4"/>
     <w:uiPriority w:val="9"/>
     <w:semiHidden/>
     <w:rsid w:val="00334B1A"/>
@@ -2604,10 +2736,10 @@
       <w:color w:val="0F4761" w:themeColor="accent1" w:themeShade="BF"/>
     </w:rPr>
   </w:style>
-  <w:style w:type="character" w:styleId="Ttulo5Char" w:customStyle="1">
-    <w:name w:val="Título 5 Char"/>
-    <w:basedOn w:val="Fontepargpadro"/>
-    <w:link w:val="Ttulo5"/>
+  <w:style w:type="character" w:customStyle="1" w:styleId="Heading5Char">
+    <w:name w:val="Heading 5 Char"/>
+    <w:basedOn w:val="DefaultParagraphFont"/>
+    <w:link w:val="Heading5"/>
     <w:uiPriority w:val="9"/>
     <w:semiHidden/>
     <w:rsid w:val="00334B1A"/>
@@ -2616,10 +2748,10 @@
       <w:color w:val="0F4761" w:themeColor="accent1" w:themeShade="BF"/>
     </w:rPr>
   </w:style>
-  <w:style w:type="character" w:styleId="Ttulo6Char" w:customStyle="1">
-    <w:name w:val="Título 6 Char"/>
-    <w:basedOn w:val="Fontepargpadro"/>
-    <w:link w:val="Ttulo6"/>
+  <w:style w:type="character" w:customStyle="1" w:styleId="Heading6Char">
+    <w:name w:val="Heading 6 Char"/>
+    <w:basedOn w:val="DefaultParagraphFont"/>
+    <w:link w:val="Heading6"/>
     <w:uiPriority w:val="9"/>
     <w:semiHidden/>
     <w:rsid w:val="00334B1A"/>
@@ -2630,10 +2762,10 @@
       <w:color w:val="595959" w:themeColor="text1" w:themeTint="A6"/>
     </w:rPr>
   </w:style>
-  <w:style w:type="character" w:styleId="Ttulo7Char" w:customStyle="1">
-    <w:name w:val="Título 7 Char"/>
-    <w:basedOn w:val="Fontepargpadro"/>
-    <w:link w:val="Ttulo7"/>
+  <w:style w:type="character" w:customStyle="1" w:styleId="Heading7Char">
+    <w:name w:val="Heading 7 Char"/>
+    <w:basedOn w:val="DefaultParagraphFont"/>
+    <w:link w:val="Heading7"/>
     <w:uiPriority w:val="9"/>
     <w:semiHidden/>
     <w:rsid w:val="00334B1A"/>
@@ -2642,10 +2774,10 @@
       <w:color w:val="595959" w:themeColor="text1" w:themeTint="A6"/>
     </w:rPr>
   </w:style>
-  <w:style w:type="character" w:styleId="Ttulo8Char" w:customStyle="1">
-    <w:name w:val="Título 8 Char"/>
-    <w:basedOn w:val="Fontepargpadro"/>
-    <w:link w:val="Ttulo8"/>
+  <w:style w:type="character" w:customStyle="1" w:styleId="Heading8Char">
+    <w:name w:val="Heading 8 Char"/>
+    <w:basedOn w:val="DefaultParagraphFont"/>
+    <w:link w:val="Heading8"/>
     <w:uiPriority w:val="9"/>
     <w:semiHidden/>
     <w:rsid w:val="00334B1A"/>
@@ -2656,10 +2788,10 @@
       <w:color w:val="272727" w:themeColor="text1" w:themeTint="D8"/>
     </w:rPr>
   </w:style>
-  <w:style w:type="character" w:styleId="Ttulo9Char" w:customStyle="1">
-    <w:name w:val="Título 9 Char"/>
-    <w:basedOn w:val="Fontepargpadro"/>
-    <w:link w:val="Ttulo9"/>
+  <w:style w:type="character" w:customStyle="1" w:styleId="Heading9Char">
+    <w:name w:val="Heading 9 Char"/>
+    <w:basedOn w:val="DefaultParagraphFont"/>
+    <w:link w:val="Heading9"/>
     <w:uiPriority w:val="9"/>
     <w:semiHidden/>
     <w:rsid w:val="00334B1A"/>
@@ -2668,11 +2800,11 @@
       <w:color w:val="272727" w:themeColor="text1" w:themeTint="D8"/>
     </w:rPr>
   </w:style>
-  <w:style w:type="paragraph" w:styleId="Ttulo">
+  <w:style w:type="paragraph" w:styleId="Title">
     <w:name w:val="Title"/>
     <w:basedOn w:val="Normal"/>
     <w:next w:val="Normal"/>
-    <w:link w:val="TtuloChar"/>
+    <w:link w:val="TitleChar"/>
     <w:uiPriority w:val="10"/>
     <w:qFormat/>
     <w:rsid w:val="00334B1A"/>
@@ -2681,32 +2813,32 @@
       <w:contextualSpacing/>
     </w:pPr>
     <w:rPr>
-      <w:rFonts w:asciiTheme="majorHAnsi" w:hAnsiTheme="majorHAnsi" w:eastAsiaTheme="majorEastAsia" w:cstheme="majorBidi"/>
+      <w:rFonts w:asciiTheme="majorHAnsi" w:eastAsiaTheme="majorEastAsia" w:hAnsiTheme="majorHAnsi" w:cstheme="majorBidi"/>
       <w:spacing w:val="-10"/>
       <w:kern w:val="28"/>
       <w:sz w:val="56"/>
       <w:szCs w:val="56"/>
     </w:rPr>
   </w:style>
-  <w:style w:type="character" w:styleId="TtuloChar" w:customStyle="1">
-    <w:name w:val="Título Char"/>
-    <w:basedOn w:val="Fontepargpadro"/>
-    <w:link w:val="Ttulo"/>
+  <w:style w:type="character" w:customStyle="1" w:styleId="TitleChar">
+    <w:name w:val="Title Char"/>
+    <w:basedOn w:val="DefaultParagraphFont"/>
+    <w:link w:val="Title"/>
     <w:uiPriority w:val="10"/>
     <w:rsid w:val="00334B1A"/>
     <w:rPr>
-      <w:rFonts w:asciiTheme="majorHAnsi" w:hAnsiTheme="majorHAnsi" w:eastAsiaTheme="majorEastAsia" w:cstheme="majorBidi"/>
+      <w:rFonts w:asciiTheme="majorHAnsi" w:eastAsiaTheme="majorEastAsia" w:hAnsiTheme="majorHAnsi" w:cstheme="majorBidi"/>
       <w:spacing w:val="-10"/>
       <w:kern w:val="28"/>
       <w:sz w:val="56"/>
       <w:szCs w:val="56"/>
     </w:rPr>
   </w:style>
-  <w:style w:type="paragraph" w:styleId="Subttulo">
+  <w:style w:type="paragraph" w:styleId="Subtitle">
     <w:name w:val="Subtitle"/>
     <w:basedOn w:val="Normal"/>
     <w:next w:val="Normal"/>
-    <w:link w:val="SubttuloChar"/>
+    <w:link w:val="SubtitleChar"/>
     <w:uiPriority w:val="11"/>
     <w:qFormat/>
     <w:rsid w:val="00334B1A"/>
@@ -2723,10 +2855,10 @@
       <w:szCs w:val="28"/>
     </w:rPr>
   </w:style>
-  <w:style w:type="character" w:styleId="SubttuloChar" w:customStyle="1">
-    <w:name w:val="Subtítulo Char"/>
-    <w:basedOn w:val="Fontepargpadro"/>
-    <w:link w:val="Subttulo"/>
+  <w:style w:type="character" w:customStyle="1" w:styleId="SubtitleChar">
+    <w:name w:val="Subtitle Char"/>
+    <w:basedOn w:val="DefaultParagraphFont"/>
+    <w:link w:val="Subtitle"/>
     <w:uiPriority w:val="11"/>
     <w:rsid w:val="00334B1A"/>
     <w:rPr>
@@ -2737,11 +2869,11 @@
       <w:szCs w:val="28"/>
     </w:rPr>
   </w:style>
-  <w:style w:type="paragraph" w:styleId="Citao">
+  <w:style w:type="paragraph" w:styleId="Quote">
     <w:name w:val="Quote"/>
     <w:basedOn w:val="Normal"/>
     <w:next w:val="Normal"/>
-    <w:link w:val="CitaoChar"/>
+    <w:link w:val="QuoteChar"/>
     <w:uiPriority w:val="29"/>
     <w:qFormat/>
     <w:rsid w:val="00334B1A"/>
@@ -2755,10 +2887,10 @@
       <w:color w:val="404040" w:themeColor="text1" w:themeTint="BF"/>
     </w:rPr>
   </w:style>
-  <w:style w:type="character" w:styleId="CitaoChar" w:customStyle="1">
-    <w:name w:val="Citação Char"/>
-    <w:basedOn w:val="Fontepargpadro"/>
-    <w:link w:val="Citao"/>
+  <w:style w:type="character" w:customStyle="1" w:styleId="QuoteChar">
+    <w:name w:val="Quote Char"/>
+    <w:basedOn w:val="DefaultParagraphFont"/>
+    <w:link w:val="Quote"/>
     <w:uiPriority w:val="29"/>
     <w:rsid w:val="00334B1A"/>
     <w:rPr>
@@ -2767,7 +2899,7 @@
       <w:color w:val="404040" w:themeColor="text1" w:themeTint="BF"/>
     </w:rPr>
   </w:style>
-  <w:style w:type="paragraph" w:styleId="PargrafodaLista">
+  <w:style w:type="paragraph" w:styleId="ListParagraph">
     <w:name w:val="List Paragraph"/>
     <w:basedOn w:val="Normal"/>
     <w:uiPriority w:val="34"/>
@@ -2778,9 +2910,9 @@
       <w:contextualSpacing/>
     </w:pPr>
   </w:style>
-  <w:style w:type="character" w:styleId="nfaseIntensa">
+  <w:style w:type="character" w:styleId="IntenseEmphasis">
     <w:name w:val="Intense Emphasis"/>
-    <w:basedOn w:val="Fontepargpadro"/>
+    <w:basedOn w:val="DefaultParagraphFont"/>
     <w:uiPriority w:val="21"/>
     <w:qFormat/>
     <w:rsid w:val="00334B1A"/>
@@ -2790,18 +2922,18 @@
       <w:color w:val="0F4761" w:themeColor="accent1" w:themeShade="BF"/>
     </w:rPr>
   </w:style>
-  <w:style w:type="paragraph" w:styleId="CitaoIntensa">
+  <w:style w:type="paragraph" w:styleId="IntenseQuote">
     <w:name w:val="Intense Quote"/>
     <w:basedOn w:val="Normal"/>
     <w:next w:val="Normal"/>
-    <w:link w:val="CitaoIntensaChar"/>
+    <w:link w:val="IntenseQuoteChar"/>
     <w:uiPriority w:val="30"/>
     <w:qFormat/>
     <w:rsid w:val="00334B1A"/>
     <w:pPr>
       <w:pBdr>
-        <w:top w:val="single" w:color="0F4761" w:themeColor="accent1" w:themeShade="BF" w:sz="4" w:space="10"/>
-        <w:bottom w:val="single" w:color="0F4761" w:themeColor="accent1" w:themeShade="BF" w:sz="4" w:space="10"/>
+        <w:top w:val="single" w:sz="4" w:space="10" w:color="0F4761" w:themeColor="accent1" w:themeShade="BF"/>
+        <w:bottom w:val="single" w:sz="4" w:space="10" w:color="0F4761" w:themeColor="accent1" w:themeShade="BF"/>
       </w:pBdr>
       <w:spacing w:before="360" w:after="360"/>
       <w:ind w:left="864" w:right="864"/>
@@ -2813,10 +2945,10 @@
       <w:color w:val="0F4761" w:themeColor="accent1" w:themeShade="BF"/>
     </w:rPr>
   </w:style>
-  <w:style w:type="character" w:styleId="CitaoIntensaChar" w:customStyle="1">
-    <w:name w:val="Citação Intensa Char"/>
-    <w:basedOn w:val="Fontepargpadro"/>
-    <w:link w:val="CitaoIntensa"/>
+  <w:style w:type="character" w:customStyle="1" w:styleId="IntenseQuoteChar">
+    <w:name w:val="Intense Quote Char"/>
+    <w:basedOn w:val="DefaultParagraphFont"/>
+    <w:link w:val="IntenseQuote"/>
     <w:uiPriority w:val="30"/>
     <w:rsid w:val="00334B1A"/>
     <w:rPr>
@@ -2825,9 +2957,9 @@
       <w:color w:val="0F4761" w:themeColor="accent1" w:themeShade="BF"/>
     </w:rPr>
   </w:style>
-  <w:style w:type="character" w:styleId="RefernciaIntensa">
+  <w:style w:type="character" w:styleId="IntenseReference">
     <w:name w:val="Intense Reference"/>
-    <w:basedOn w:val="Fontepargpadro"/>
+    <w:basedOn w:val="DefaultParagraphFont"/>
     <w:uiPriority w:val="32"/>
     <w:qFormat/>
     <w:rsid w:val="00334B1A"/>
@@ -2837,6 +2969,21 @@
       <w:smallCaps/>
       <w:color w:val="0F4761" w:themeColor="accent1" w:themeShade="BF"/>
       <w:spacing w:val="5"/>
+    </w:rPr>
+  </w:style>
+  <w:style w:type="paragraph" w:styleId="NormalWeb">
+    <w:name w:val="Normal (Web)"/>
+    <w:basedOn w:val="Normal"/>
+    <w:uiPriority w:val="99"/>
+    <w:unhideWhenUsed/>
+    <w:rsid w:val="00C87568"/>
+    <w:pPr>
+      <w:spacing w:before="100" w:beforeAutospacing="1" w:after="100" w:afterAutospacing="1" w:line="240" w:lineRule="auto"/>
+    </w:pPr>
+    <w:rPr>
+      <w:rFonts w:ascii="Times New Roman" w:eastAsia="Times New Roman" w:hAnsi="Times New Roman" w:cs="Times New Roman"/>
+      <w:kern w:val="0"/>
+      <w14:ligatures w14:val="none"/>
     </w:rPr>
   </w:style>
 </w:styles>

</xml_diff>